<commit_message>
Update on 28/03/2020 at 16:00
</commit_message>
<xml_diff>
--- a/Documents/School policy documents/Admissions Policy.docx
+++ b/Documents/School policy documents/Admissions Policy.docx
@@ -551,14 +551,9 @@
           <w:szCs w:val="16"/>
           <w:lang w:val="en-US"/>
         </w:rPr>
-        <w:t>Written: Spring Term 2019</w:t>
-      </w:r>
-    </w:p>
-    <w:p>
-      <w:pPr>
-        <w:spacing w:after="0" w:line="244" w:lineRule="auto"/>
-        <w:ind w:left="101" w:right="5418"/>
-        <w:jc w:val="center"/>
+        <w:t>Written: Spring Term 20</w:t>
+      </w:r>
+      <w:r>
         <w:rPr>
           <w:rFonts w:ascii="Candara" w:eastAsia="Candara" w:hAnsi="Candara" w:cs="Arial"/>
           <w:spacing w:val="-2"/>
@@ -566,12 +561,13 @@
           <w:szCs w:val="16"/>
           <w:lang w:val="en-US"/>
         </w:rPr>
-      </w:pPr>
+        <w:t>20</w:t>
+      </w:r>
     </w:p>
     <w:p>
       <w:pPr>
         <w:spacing w:after="0" w:line="244" w:lineRule="auto"/>
-        <w:ind w:left="101" w:right="51"/>
+        <w:ind w:left="101" w:right="5418"/>
         <w:jc w:val="center"/>
         <w:rPr>
           <w:rFonts w:ascii="Candara" w:eastAsia="Candara" w:hAnsi="Candara" w:cs="Arial"/>
@@ -581,7 +577,12 @@
           <w:lang w:val="en-US"/>
         </w:rPr>
       </w:pPr>
-      <w:r>
+    </w:p>
+    <w:p>
+      <w:pPr>
+        <w:spacing w:after="0" w:line="244" w:lineRule="auto"/>
+        <w:ind w:left="101" w:right="51"/>
+        <w:jc w:val="center"/>
         <w:rPr>
           <w:rFonts w:ascii="Candara" w:eastAsia="Candara" w:hAnsi="Candara" w:cs="Arial"/>
           <w:spacing w:val="-2"/>
@@ -589,7 +590,26 @@
           <w:szCs w:val="16"/>
           <w:lang w:val="en-US"/>
         </w:rPr>
-        <w:t>Date of Next review: Spring Term 2020</w:t>
+      </w:pPr>
+      <w:r>
+        <w:rPr>
+          <w:rFonts w:ascii="Candara" w:eastAsia="Candara" w:hAnsi="Candara" w:cs="Arial"/>
+          <w:spacing w:val="-2"/>
+          <w:sz w:val="32"/>
+          <w:szCs w:val="16"/>
+          <w:lang w:val="en-US"/>
+        </w:rPr>
+        <w:t>Date of Next review: Spring Term 202</w:t>
+      </w:r>
+      <w:r>
+        <w:rPr>
+          <w:rFonts w:ascii="Candara" w:eastAsia="Candara" w:hAnsi="Candara" w:cs="Arial"/>
+          <w:spacing w:val="-2"/>
+          <w:sz w:val="32"/>
+          <w:szCs w:val="16"/>
+          <w:lang w:val="en-US"/>
+        </w:rPr>
+        <w:t>1</w:t>
       </w:r>
     </w:p>
     <w:p>
@@ -1142,7 +1162,16 @@
           <w:szCs w:val="20"/>
           <w:lang w:val="en-US"/>
         </w:rPr>
-        <w:t>20</w:t>
+        <w:t>2</w:t>
+      </w:r>
+      <w:r>
+        <w:rPr>
+          <w:rFonts w:ascii="Candara" w:eastAsia="Times New Roman" w:hAnsi="Candara" w:cs="Arial"/>
+          <w:sz w:val="20"/>
+          <w:szCs w:val="20"/>
+          <w:lang w:val="en-US"/>
+        </w:rPr>
+        <w:t>8</w:t>
       </w:r>
       <w:r>
         <w:rPr>
@@ -1161,7 +1190,34 @@
           <w:szCs w:val="20"/>
           <w:lang w:val="en-US"/>
         </w:rPr>
-        <w:t xml:space="preserve"> January 2019</w:t>
+        <w:t xml:space="preserve"> </w:t>
+      </w:r>
+      <w:r>
+        <w:rPr>
+          <w:rFonts w:ascii="Candara" w:eastAsia="Times New Roman" w:hAnsi="Candara" w:cs="Arial"/>
+          <w:sz w:val="20"/>
+          <w:szCs w:val="20"/>
+          <w:lang w:val="en-US"/>
+        </w:rPr>
+        <w:t>March</w:t>
+      </w:r>
+      <w:r>
+        <w:rPr>
+          <w:rFonts w:ascii="Candara" w:eastAsia="Times New Roman" w:hAnsi="Candara" w:cs="Arial"/>
+          <w:sz w:val="20"/>
+          <w:szCs w:val="20"/>
+          <w:lang w:val="en-US"/>
+        </w:rPr>
+        <w:t xml:space="preserve"> 20</w:t>
+      </w:r>
+      <w:r>
+        <w:rPr>
+          <w:rFonts w:ascii="Candara" w:eastAsia="Times New Roman" w:hAnsi="Candara" w:cs="Arial"/>
+          <w:sz w:val="20"/>
+          <w:szCs w:val="20"/>
+          <w:lang w:val="en-US"/>
+        </w:rPr>
+        <w:t>20</w:t>
       </w:r>
     </w:p>
     <w:p>
@@ -1202,8 +1258,6 @@
           <w:sz w:val="96"/>
         </w:rPr>
       </w:pPr>
-      <w:bookmarkStart w:id="0" w:name="_GoBack"/>
-      <w:bookmarkEnd w:id="0"/>
     </w:p>
     <w:p>
       <w:pPr>
@@ -1226,9 +1280,31 @@
     </w:p>
     <w:p>
       <w:pPr>
+        <w:pStyle w:val="Heading1"/>
+        <w:rPr>
+          <w:rFonts w:ascii="Candara" w:hAnsi="Candara"/>
+        </w:rPr>
+      </w:pPr>
+      <w:r>
+        <w:rPr>
+          <w:rFonts w:ascii="Candara" w:hAnsi="Candara"/>
+        </w:rPr>
+        <w:t xml:space="preserve">ABOUT WRIBBENHALL SCHOOL </w:t>
+      </w:r>
+    </w:p>
+    <w:p>
+      <w:pPr>
+        <w:pStyle w:val="Heading1"/>
+        <w:rPr>
+          <w:rFonts w:ascii="Candara" w:hAnsi="Candara"/>
+        </w:rPr>
+      </w:pPr>
+    </w:p>
+    <w:p>
+      <w:pPr>
         <w:tabs>
           <w:tab w:val="left" w:pos="720"/>
-          <w:tab w:val="left" w:pos="2268"/>
+          <w:tab w:val="left" w:pos="3240"/>
           <w:tab w:val="left" w:pos="4320"/>
         </w:tabs>
         <w:overflowPunct w:val="0"/>
@@ -1240,7 +1316,6 @@
         <w:textAlignment w:val="baseline"/>
         <w:rPr>
           <w:rFonts w:ascii="Candara" w:eastAsia="Times New Roman" w:hAnsi="Candara" w:cs="Times New Roman"/>
-          <w:b/>
           <w:sz w:val="24"/>
           <w:szCs w:val="20"/>
         </w:rPr>
@@ -1248,12 +1323,226 @@
       <w:r>
         <w:rPr>
           <w:rFonts w:ascii="Candara" w:eastAsia="Times New Roman" w:hAnsi="Candara" w:cs="Times New Roman"/>
-          <w:b/>
-          <w:color w:val="0070C0"/>
           <w:sz w:val="24"/>
           <w:szCs w:val="20"/>
         </w:rPr>
-        <w:t xml:space="preserve">ABOUT WRIBBENHALL SCHOOL </w:t>
+        <w:t>Wribbenhall School is a</w:t>
+      </w:r>
+      <w:r>
+        <w:rPr>
+          <w:rFonts w:ascii="Candara" w:eastAsia="Times New Roman" w:hAnsi="Candara" w:cs="Times New Roman"/>
+          <w:sz w:val="24"/>
+          <w:szCs w:val="20"/>
+        </w:rPr>
+        <w:t>n Independent Specialist</w:t>
+      </w:r>
+      <w:r>
+        <w:rPr>
+          <w:rFonts w:ascii="Candara" w:eastAsia="Times New Roman" w:hAnsi="Candara" w:cs="Times New Roman"/>
+          <w:sz w:val="24"/>
+          <w:szCs w:val="20"/>
+        </w:rPr>
+        <w:t>,</w:t>
+      </w:r>
+      <w:r>
+        <w:rPr>
+          <w:rFonts w:ascii="Candara" w:eastAsia="Times New Roman" w:hAnsi="Candara" w:cs="Times New Roman"/>
+          <w:sz w:val="24"/>
+          <w:szCs w:val="20"/>
+        </w:rPr>
+        <w:t xml:space="preserve"> </w:t>
+      </w:r>
+      <w:r>
+        <w:rPr>
+          <w:rFonts w:ascii="Candara" w:eastAsia="Times New Roman" w:hAnsi="Candara" w:cs="Times New Roman"/>
+          <w:sz w:val="24"/>
+          <w:szCs w:val="20"/>
+        </w:rPr>
+        <w:t xml:space="preserve">co-educational, alternative </w:t>
+      </w:r>
+      <w:r>
+        <w:rPr>
+          <w:rFonts w:ascii="Candara" w:eastAsia="Times New Roman" w:hAnsi="Candara" w:cs="Times New Roman"/>
+          <w:sz w:val="24"/>
+          <w:szCs w:val="20"/>
+        </w:rPr>
+        <w:t xml:space="preserve">provision, </w:t>
+      </w:r>
+      <w:r>
+        <w:rPr>
+          <w:rFonts w:ascii="Candara" w:eastAsia="Times New Roman" w:hAnsi="Candara" w:cs="Times New Roman"/>
+          <w:sz w:val="24"/>
+          <w:szCs w:val="20"/>
+        </w:rPr>
+        <w:t xml:space="preserve">primary school.  </w:t>
+      </w:r>
+      <w:r>
+        <w:rPr>
+          <w:rFonts w:ascii="Candara" w:eastAsia="Times New Roman" w:hAnsi="Candara" w:cs="Times New Roman"/>
+          <w:sz w:val="24"/>
+          <w:szCs w:val="20"/>
+        </w:rPr>
+        <w:t>Our provision is for children with anxiety</w:t>
+      </w:r>
+      <w:r>
+        <w:rPr>
+          <w:rFonts w:ascii="Candara" w:eastAsia="Times New Roman" w:hAnsi="Candara" w:cs="Times New Roman"/>
+          <w:sz w:val="24"/>
+          <w:szCs w:val="20"/>
+        </w:rPr>
+        <w:t xml:space="preserve"> or </w:t>
+      </w:r>
+      <w:r>
+        <w:rPr>
+          <w:rFonts w:ascii="Candara" w:eastAsia="Times New Roman" w:hAnsi="Candara" w:cs="Times New Roman"/>
+          <w:sz w:val="24"/>
+          <w:szCs w:val="20"/>
+        </w:rPr>
+        <w:t>Social Emotional Mental Health</w:t>
+      </w:r>
+      <w:r>
+        <w:rPr>
+          <w:rFonts w:ascii="Candara" w:eastAsia="Times New Roman" w:hAnsi="Candara" w:cs="Times New Roman"/>
+          <w:sz w:val="24"/>
+          <w:szCs w:val="20"/>
+        </w:rPr>
+        <w:t xml:space="preserve"> issues</w:t>
+      </w:r>
+      <w:r>
+        <w:rPr>
+          <w:rFonts w:ascii="Candara" w:eastAsia="Times New Roman" w:hAnsi="Candara" w:cs="Times New Roman"/>
+          <w:sz w:val="24"/>
+          <w:szCs w:val="20"/>
+        </w:rPr>
+        <w:t xml:space="preserve"> </w:t>
+      </w:r>
+      <w:r>
+        <w:rPr>
+          <w:rFonts w:ascii="Candara" w:eastAsia="Times New Roman" w:hAnsi="Candara" w:cs="Times New Roman"/>
+          <w:sz w:val="24"/>
+          <w:szCs w:val="20"/>
+        </w:rPr>
+        <w:t>that ha</w:t>
+      </w:r>
+      <w:r>
+        <w:rPr>
+          <w:rFonts w:ascii="Candara" w:eastAsia="Times New Roman" w:hAnsi="Candara" w:cs="Times New Roman"/>
+          <w:sz w:val="24"/>
+          <w:szCs w:val="20"/>
+        </w:rPr>
+        <w:t>ve</w:t>
+      </w:r>
+      <w:r>
+        <w:rPr>
+          <w:rFonts w:ascii="Candara" w:eastAsia="Times New Roman" w:hAnsi="Candara" w:cs="Times New Roman"/>
+          <w:sz w:val="24"/>
+          <w:szCs w:val="20"/>
+        </w:rPr>
+        <w:t xml:space="preserve"> prevented them from flourishing in or attending </w:t>
+      </w:r>
+      <w:r>
+        <w:rPr>
+          <w:rFonts w:ascii="Candara" w:eastAsia="Times New Roman" w:hAnsi="Candara" w:cs="Times New Roman"/>
+          <w:sz w:val="24"/>
+          <w:szCs w:val="20"/>
+        </w:rPr>
+        <w:t xml:space="preserve">mainstream </w:t>
+      </w:r>
+      <w:r>
+        <w:rPr>
+          <w:rFonts w:ascii="Candara" w:eastAsia="Times New Roman" w:hAnsi="Candara" w:cs="Times New Roman"/>
+          <w:sz w:val="24"/>
+          <w:szCs w:val="20"/>
+        </w:rPr>
+        <w:t xml:space="preserve">school. Some of the children </w:t>
+      </w:r>
+      <w:r>
+        <w:rPr>
+          <w:rFonts w:ascii="Candara" w:eastAsia="Times New Roman" w:hAnsi="Candara" w:cs="Times New Roman"/>
+          <w:sz w:val="24"/>
+          <w:szCs w:val="20"/>
+        </w:rPr>
+        <w:t>may be</w:t>
+      </w:r>
+      <w:r>
+        <w:rPr>
+          <w:rFonts w:ascii="Candara" w:eastAsia="Times New Roman" w:hAnsi="Candara" w:cs="Times New Roman"/>
+          <w:sz w:val="24"/>
+          <w:szCs w:val="20"/>
+        </w:rPr>
+        <w:t xml:space="preserve"> school phobic, </w:t>
+      </w:r>
+      <w:r>
+        <w:rPr>
+          <w:rFonts w:ascii="Candara" w:eastAsia="Times New Roman" w:hAnsi="Candara" w:cs="Times New Roman"/>
+          <w:sz w:val="24"/>
+          <w:szCs w:val="20"/>
+        </w:rPr>
+        <w:t xml:space="preserve">fearful, </w:t>
+      </w:r>
+      <w:r>
+        <w:rPr>
+          <w:rFonts w:ascii="Candara" w:eastAsia="Times New Roman" w:hAnsi="Candara" w:cs="Times New Roman"/>
+          <w:sz w:val="24"/>
+          <w:szCs w:val="20"/>
+        </w:rPr>
+        <w:t>at risk of self-harm</w:t>
+      </w:r>
+      <w:r>
+        <w:rPr>
+          <w:rFonts w:ascii="Candara" w:eastAsia="Times New Roman" w:hAnsi="Candara" w:cs="Times New Roman"/>
+          <w:sz w:val="24"/>
+          <w:szCs w:val="20"/>
+        </w:rPr>
+        <w:t xml:space="preserve"> or </w:t>
+      </w:r>
+      <w:r>
+        <w:rPr>
+          <w:rFonts w:ascii="Candara" w:eastAsia="Times New Roman" w:hAnsi="Candara" w:cs="Times New Roman"/>
+          <w:sz w:val="24"/>
+          <w:szCs w:val="20"/>
+        </w:rPr>
+        <w:t xml:space="preserve">have attempted suicide. </w:t>
+      </w:r>
+      <w:r>
+        <w:rPr>
+          <w:rFonts w:ascii="Candara" w:eastAsia="Times New Roman" w:hAnsi="Candara" w:cs="Times New Roman"/>
+          <w:sz w:val="24"/>
+          <w:szCs w:val="20"/>
+        </w:rPr>
+        <w:t xml:space="preserve">There </w:t>
+      </w:r>
+      <w:r>
+        <w:rPr>
+          <w:rFonts w:ascii="Candara" w:eastAsia="Times New Roman" w:hAnsi="Candara" w:cs="Times New Roman"/>
+          <w:sz w:val="24"/>
+          <w:szCs w:val="20"/>
+        </w:rPr>
+        <w:t xml:space="preserve">are </w:t>
+      </w:r>
+      <w:r>
+        <w:rPr>
+          <w:rFonts w:ascii="Candara" w:eastAsia="Times New Roman" w:hAnsi="Candara" w:cs="Times New Roman"/>
+          <w:sz w:val="24"/>
+          <w:szCs w:val="20"/>
+        </w:rPr>
+        <w:t>four pupil spaces in the sc</w:t>
+      </w:r>
+      <w:r>
+        <w:rPr>
+          <w:rFonts w:ascii="Candara" w:eastAsia="Times New Roman" w:hAnsi="Candara" w:cs="Times New Roman"/>
+          <w:sz w:val="24"/>
+          <w:szCs w:val="20"/>
+        </w:rPr>
+        <w:t>hool. This means we can offer a child centred curriculum and emotional resilience for all pupils.</w:t>
+      </w:r>
+      <w:r>
+        <w:rPr>
+          <w:rFonts w:ascii="Candara" w:eastAsia="Times New Roman" w:hAnsi="Candara" w:cs="Times New Roman"/>
+          <w:sz w:val="24"/>
+          <w:szCs w:val="20"/>
+        </w:rPr>
+        <w:t xml:space="preserve"> </w:t>
       </w:r>
     </w:p>
     <w:p>
@@ -1279,149 +1568,17 @@
     </w:p>
     <w:p>
       <w:pPr>
-        <w:tabs>
-          <w:tab w:val="left" w:pos="720"/>
-          <w:tab w:val="left" w:pos="3240"/>
-          <w:tab w:val="left" w:pos="4320"/>
-        </w:tabs>
-        <w:overflowPunct w:val="0"/>
-        <w:autoSpaceDE w:val="0"/>
-        <w:autoSpaceDN w:val="0"/>
-        <w:adjustRightInd w:val="0"/>
-        <w:spacing w:after="0" w:line="240" w:lineRule="auto"/>
-        <w:jc w:val="both"/>
-        <w:textAlignment w:val="baseline"/>
-        <w:rPr>
-          <w:rFonts w:ascii="Candara" w:eastAsia="Times New Roman" w:hAnsi="Candara" w:cs="Times New Roman"/>
-          <w:sz w:val="24"/>
-          <w:szCs w:val="20"/>
-        </w:rPr>
-      </w:pPr>
-      <w:r>
-        <w:rPr>
-          <w:rFonts w:ascii="Candara" w:eastAsia="Times New Roman" w:hAnsi="Candara" w:cs="Times New Roman"/>
-          <w:sz w:val="24"/>
-          <w:szCs w:val="20"/>
-        </w:rPr>
-        <w:t xml:space="preserve">Wribbenhall School is a privately run co-educational, alternative to mainstream primary schools.  </w:t>
-      </w:r>
-      <w:r>
-        <w:rPr>
-          <w:rFonts w:ascii="Candara" w:eastAsia="Times New Roman" w:hAnsi="Candara" w:cs="Times New Roman"/>
-          <w:sz w:val="24"/>
-          <w:szCs w:val="20"/>
-        </w:rPr>
-        <w:t xml:space="preserve">Our provision is for children with anxiety that has prevented them from flourishing in or attending school. Some of the children </w:t>
-      </w:r>
-      <w:r>
-        <w:rPr>
-          <w:rFonts w:ascii="Candara" w:eastAsia="Times New Roman" w:hAnsi="Candara" w:cs="Times New Roman"/>
-          <w:sz w:val="24"/>
-          <w:szCs w:val="20"/>
-        </w:rPr>
-        <w:t>may be</w:t>
-      </w:r>
-      <w:r>
-        <w:rPr>
-          <w:rFonts w:ascii="Candara" w:eastAsia="Times New Roman" w:hAnsi="Candara" w:cs="Times New Roman"/>
-          <w:sz w:val="24"/>
-          <w:szCs w:val="20"/>
-        </w:rPr>
-        <w:t xml:space="preserve"> school phobic, </w:t>
-      </w:r>
-      <w:r>
-        <w:rPr>
-          <w:rFonts w:ascii="Candara" w:eastAsia="Times New Roman" w:hAnsi="Candara" w:cs="Times New Roman"/>
-          <w:sz w:val="24"/>
-          <w:szCs w:val="20"/>
-        </w:rPr>
-        <w:t xml:space="preserve">fearful, </w:t>
-      </w:r>
-      <w:r>
-        <w:rPr>
-          <w:rFonts w:ascii="Candara" w:eastAsia="Times New Roman" w:hAnsi="Candara" w:cs="Times New Roman"/>
-          <w:sz w:val="24"/>
-          <w:szCs w:val="20"/>
-        </w:rPr>
-        <w:t>at risk of self-harm</w:t>
-      </w:r>
-      <w:r>
-        <w:rPr>
-          <w:rFonts w:ascii="Candara" w:eastAsia="Times New Roman" w:hAnsi="Candara" w:cs="Times New Roman"/>
-          <w:sz w:val="24"/>
-          <w:szCs w:val="20"/>
-        </w:rPr>
-        <w:t xml:space="preserve"> or </w:t>
-      </w:r>
-      <w:r>
-        <w:rPr>
-          <w:rFonts w:ascii="Candara" w:eastAsia="Times New Roman" w:hAnsi="Candara" w:cs="Times New Roman"/>
-          <w:sz w:val="24"/>
-          <w:szCs w:val="20"/>
-        </w:rPr>
-        <w:t xml:space="preserve">have attempted suicide. </w:t>
-      </w:r>
-      <w:r>
-        <w:rPr>
-          <w:rFonts w:ascii="Candara" w:eastAsia="Times New Roman" w:hAnsi="Candara" w:cs="Times New Roman"/>
-          <w:sz w:val="24"/>
-          <w:szCs w:val="20"/>
-        </w:rPr>
-        <w:t xml:space="preserve">There </w:t>
-      </w:r>
-      <w:r>
-        <w:rPr>
-          <w:rFonts w:ascii="Candara" w:eastAsia="Times New Roman" w:hAnsi="Candara" w:cs="Times New Roman"/>
-          <w:sz w:val="24"/>
-          <w:szCs w:val="20"/>
-        </w:rPr>
-        <w:t xml:space="preserve">are </w:t>
-      </w:r>
-      <w:r>
-        <w:rPr>
-          <w:rFonts w:ascii="Candara" w:eastAsia="Times New Roman" w:hAnsi="Candara" w:cs="Times New Roman"/>
-          <w:sz w:val="24"/>
-          <w:szCs w:val="20"/>
-        </w:rPr>
-        <w:t>four pupil spaces in the sc</w:t>
-      </w:r>
-      <w:r>
-        <w:rPr>
-          <w:rFonts w:ascii="Candara" w:eastAsia="Times New Roman" w:hAnsi="Candara" w:cs="Times New Roman"/>
-          <w:sz w:val="24"/>
-          <w:szCs w:val="20"/>
-        </w:rPr>
-        <w:t>hool. This means we can offer a child centred curriculum and emotional resilience for all pupils.</w:t>
-      </w:r>
-      <w:r>
-        <w:rPr>
-          <w:rFonts w:ascii="Candara" w:eastAsia="Times New Roman" w:hAnsi="Candara" w:cs="Times New Roman"/>
-          <w:sz w:val="24"/>
-          <w:szCs w:val="20"/>
-        </w:rPr>
-        <w:t xml:space="preserve"> There are two teachers (Mr and Mrs Wells) the school dog (Daisy) and the school cat (Skipper).</w:t>
-      </w:r>
-    </w:p>
-    <w:p>
-      <w:pPr>
-        <w:tabs>
-          <w:tab w:val="left" w:pos="720"/>
-          <w:tab w:val="left" w:pos="3240"/>
-          <w:tab w:val="left" w:pos="4320"/>
-        </w:tabs>
-        <w:overflowPunct w:val="0"/>
-        <w:autoSpaceDE w:val="0"/>
-        <w:autoSpaceDN w:val="0"/>
-        <w:adjustRightInd w:val="0"/>
-        <w:spacing w:after="0" w:line="240" w:lineRule="auto"/>
-        <w:jc w:val="both"/>
-        <w:textAlignment w:val="baseline"/>
-        <w:rPr>
-          <w:rFonts w:ascii="Candara" w:eastAsia="Times New Roman" w:hAnsi="Candara" w:cs="Times New Roman"/>
-          <w:sz w:val="24"/>
-          <w:szCs w:val="20"/>
-        </w:rPr>
-      </w:pPr>
+        <w:pStyle w:val="Heading1"/>
+        <w:rPr>
+          <w:rFonts w:ascii="Candara" w:hAnsi="Candara"/>
+        </w:rPr>
+      </w:pPr>
+      <w:r>
+        <w:rPr>
+          <w:rFonts w:ascii="Candara" w:hAnsi="Candara"/>
+        </w:rPr>
+        <w:t>ADMISSIONS</w:t>
+      </w:r>
     </w:p>
     <w:p>
       <w:pPr>
@@ -1442,20 +1599,1217 @@
         <w:rPr>
           <w:rFonts w:ascii="Candara" w:eastAsia="Times New Roman" w:hAnsi="Candara" w:cs="Times New Roman"/>
           <w:b/>
-          <w:color w:val="0070C0"/>
           <w:sz w:val="24"/>
           <w:szCs w:val="20"/>
         </w:rPr>
       </w:pPr>
-      <w:r>
-        <w:rPr>
-          <w:rFonts w:ascii="Candara" w:eastAsia="Times New Roman" w:hAnsi="Candara" w:cs="Times New Roman"/>
-          <w:b/>
-          <w:color w:val="0070C0"/>
-          <w:sz w:val="24"/>
-          <w:szCs w:val="20"/>
-        </w:rPr>
-        <w:t>ADMISSIONS</w:t>
+    </w:p>
+    <w:p>
+      <w:pPr>
+        <w:spacing w:after="200" w:line="276" w:lineRule="auto"/>
+        <w:rPr>
+          <w:rFonts w:ascii="Candara" w:eastAsia="Calibri" w:hAnsi="Candara" w:cs="Arial"/>
+          <w:sz w:val="24"/>
+          <w:szCs w:val="24"/>
+          <w:lang w:eastAsia="en-GB"/>
+        </w:rPr>
+      </w:pPr>
+      <w:r>
+        <w:rPr>
+          <w:rFonts w:ascii="Candara" w:eastAsia="Calibri" w:hAnsi="Candara" w:cs="Arial"/>
+          <w:sz w:val="24"/>
+          <w:szCs w:val="24"/>
+          <w:lang w:eastAsia="en-GB"/>
+        </w:rPr>
+        <w:t>This policy is in line with government legislation and is designed to ensure there is a fair admissions procedure for all applicants, and to help guide parents and their children through the application process.</w:t>
+      </w:r>
+    </w:p>
+    <w:p>
+      <w:pPr>
+        <w:spacing w:after="0" w:line="276" w:lineRule="auto"/>
+        <w:rPr>
+          <w:rFonts w:ascii="Candara" w:eastAsia="Calibri" w:hAnsi="Candara" w:cs="Arial"/>
+          <w:sz w:val="24"/>
+          <w:szCs w:val="24"/>
+          <w:lang w:eastAsia="en-GB"/>
+        </w:rPr>
+      </w:pPr>
+      <w:r>
+        <w:rPr>
+          <w:rFonts w:ascii="Candara" w:eastAsia="Calibri" w:hAnsi="Candara" w:cs="Arial"/>
+          <w:sz w:val="24"/>
+          <w:szCs w:val="24"/>
+          <w:lang w:eastAsia="en-GB"/>
+        </w:rPr>
+        <w:t xml:space="preserve">The school works hard to maintain the exceedingly delicate balance of the </w:t>
+      </w:r>
+      <w:r>
+        <w:rPr>
+          <w:rFonts w:ascii="Candara" w:eastAsia="Calibri" w:hAnsi="Candara" w:cs="Arial"/>
+          <w:sz w:val="24"/>
+          <w:szCs w:val="24"/>
+          <w:lang w:eastAsia="en-GB"/>
+        </w:rPr>
+        <w:t>pupil</w:t>
+      </w:r>
+      <w:r>
+        <w:rPr>
+          <w:rFonts w:ascii="Candara" w:eastAsia="Calibri" w:hAnsi="Candara" w:cs="Arial"/>
+          <w:sz w:val="24"/>
+          <w:szCs w:val="24"/>
+          <w:lang w:eastAsia="en-GB"/>
+        </w:rPr>
+        <w:t xml:space="preserve"> community </w:t>
+      </w:r>
+      <w:r>
+        <w:rPr>
+          <w:rFonts w:ascii="Candara" w:eastAsia="Calibri" w:hAnsi="Candara" w:cs="Arial"/>
+          <w:sz w:val="24"/>
+          <w:szCs w:val="24"/>
+          <w:lang w:eastAsia="en-GB"/>
+        </w:rPr>
+        <w:t xml:space="preserve">and </w:t>
+      </w:r>
+      <w:r>
+        <w:rPr>
+          <w:rFonts w:ascii="Candara" w:eastAsia="Calibri" w:hAnsi="Candara" w:cs="Arial"/>
+          <w:sz w:val="24"/>
+          <w:szCs w:val="24"/>
+          <w:lang w:eastAsia="en-GB"/>
+        </w:rPr>
+        <w:t xml:space="preserve">therefore cannot cater for </w:t>
+      </w:r>
+      <w:r>
+        <w:rPr>
+          <w:rFonts w:ascii="Candara" w:eastAsia="Calibri" w:hAnsi="Candara" w:cs="Arial"/>
+          <w:sz w:val="24"/>
+          <w:szCs w:val="24"/>
+          <w:lang w:eastAsia="en-GB"/>
+        </w:rPr>
+        <w:t>pupil</w:t>
+      </w:r>
+      <w:r>
+        <w:rPr>
+          <w:rFonts w:ascii="Candara" w:eastAsia="Calibri" w:hAnsi="Candara" w:cs="Arial"/>
+          <w:sz w:val="24"/>
+          <w:szCs w:val="24"/>
+          <w:lang w:eastAsia="en-GB"/>
+        </w:rPr>
+        <w:t>s who have acute special educational needs where the level or nature of the needs is beyond that of our staff and</w:t>
+      </w:r>
+      <w:r>
+        <w:rPr>
+          <w:rFonts w:ascii="Candara" w:eastAsia="Calibri" w:hAnsi="Candara" w:cs="Arial"/>
+          <w:sz w:val="24"/>
+          <w:szCs w:val="24"/>
+          <w:lang w:eastAsia="en-GB"/>
+        </w:rPr>
+        <w:t xml:space="preserve"> </w:t>
+      </w:r>
+      <w:r>
+        <w:rPr>
+          <w:rFonts w:ascii="Candara" w:eastAsia="Calibri" w:hAnsi="Candara" w:cs="Arial"/>
+          <w:sz w:val="24"/>
+          <w:szCs w:val="24"/>
+          <w:lang w:eastAsia="en-GB"/>
+        </w:rPr>
+        <w:t xml:space="preserve">or </w:t>
+      </w:r>
+      <w:r>
+        <w:rPr>
+          <w:rFonts w:ascii="Candara" w:eastAsia="Calibri" w:hAnsi="Candara" w:cs="Arial"/>
+          <w:sz w:val="24"/>
+          <w:szCs w:val="24"/>
+          <w:lang w:eastAsia="en-GB"/>
+        </w:rPr>
+        <w:t xml:space="preserve">our </w:t>
+      </w:r>
+      <w:r>
+        <w:rPr>
+          <w:rFonts w:ascii="Candara" w:eastAsia="Calibri" w:hAnsi="Candara" w:cs="Arial"/>
+          <w:sz w:val="24"/>
+          <w:szCs w:val="24"/>
+          <w:lang w:eastAsia="en-GB"/>
+        </w:rPr>
+        <w:t>resources.</w:t>
+      </w:r>
+    </w:p>
+    <w:p>
+      <w:pPr>
+        <w:spacing w:after="0" w:line="276" w:lineRule="auto"/>
+        <w:rPr>
+          <w:rFonts w:ascii="Candara" w:eastAsia="Calibri" w:hAnsi="Candara" w:cs="Arial"/>
+          <w:sz w:val="24"/>
+          <w:szCs w:val="24"/>
+          <w:lang w:eastAsia="en-GB"/>
+        </w:rPr>
+      </w:pPr>
+    </w:p>
+    <w:p>
+      <w:pPr>
+        <w:spacing w:after="0" w:line="276" w:lineRule="auto"/>
+        <w:rPr>
+          <w:rFonts w:ascii="Candara" w:eastAsia="Calibri" w:hAnsi="Candara" w:cs="Arial"/>
+          <w:sz w:val="24"/>
+          <w:szCs w:val="24"/>
+          <w:lang w:eastAsia="en-GB"/>
+        </w:rPr>
+      </w:pPr>
+      <w:r>
+        <w:rPr>
+          <w:rFonts w:ascii="Candara" w:eastAsia="Calibri" w:hAnsi="Candara" w:cs="Arial"/>
+          <w:sz w:val="24"/>
+          <w:szCs w:val="24"/>
+          <w:lang w:eastAsia="en-GB"/>
+        </w:rPr>
+        <w:t xml:space="preserve">Admission and entry will be subject to the availability of a place and the </w:t>
+      </w:r>
+      <w:r>
+        <w:rPr>
+          <w:rFonts w:ascii="Candara" w:eastAsia="Calibri" w:hAnsi="Candara" w:cs="Arial"/>
+          <w:sz w:val="24"/>
+          <w:szCs w:val="24"/>
+          <w:lang w:eastAsia="en-GB"/>
+        </w:rPr>
+        <w:t>pupil</w:t>
+      </w:r>
+      <w:r>
+        <w:rPr>
+          <w:rFonts w:ascii="Candara" w:eastAsia="Calibri" w:hAnsi="Candara" w:cs="Arial"/>
+          <w:sz w:val="24"/>
+          <w:szCs w:val="24"/>
+          <w:lang w:eastAsia="en-GB"/>
+        </w:rPr>
+        <w:t xml:space="preserve"> satisfying the admissions requirements.    </w:t>
+      </w:r>
+    </w:p>
+    <w:p>
+      <w:pPr>
+        <w:spacing w:after="0" w:line="276" w:lineRule="auto"/>
+        <w:rPr>
+          <w:rFonts w:ascii="Candara" w:eastAsia="Calibri" w:hAnsi="Candara" w:cs="Arial"/>
+          <w:sz w:val="24"/>
+          <w:szCs w:val="24"/>
+          <w:lang w:eastAsia="en-GB"/>
+        </w:rPr>
+      </w:pPr>
+    </w:p>
+    <w:p>
+      <w:pPr>
+        <w:spacing w:after="0" w:line="276" w:lineRule="auto"/>
+        <w:rPr>
+          <w:rFonts w:ascii="Candara" w:eastAsia="Calibri" w:hAnsi="Candara" w:cs="Arial"/>
+          <w:sz w:val="24"/>
+          <w:szCs w:val="24"/>
+          <w:lang w:eastAsia="en-GB"/>
+        </w:rPr>
+      </w:pPr>
+      <w:r>
+        <w:rPr>
+          <w:rFonts w:ascii="Candara" w:eastAsia="Calibri" w:hAnsi="Candara" w:cs="Arial"/>
+          <w:sz w:val="24"/>
+          <w:szCs w:val="24"/>
+          <w:lang w:eastAsia="en-GB"/>
+        </w:rPr>
+        <w:t xml:space="preserve">The school operates an Equal Opportunities Policy and adheres to the Disability Discrimination Act.  </w:t>
+      </w:r>
+    </w:p>
+    <w:p>
+      <w:pPr>
+        <w:spacing w:after="200" w:line="276" w:lineRule="auto"/>
+        <w:rPr>
+          <w:rFonts w:ascii="Candara" w:eastAsia="Calibri" w:hAnsi="Candara" w:cs="Arial"/>
+          <w:b/>
+          <w:sz w:val="28"/>
+          <w:szCs w:val="28"/>
+          <w:lang w:eastAsia="en-GB"/>
+        </w:rPr>
+      </w:pPr>
+    </w:p>
+    <w:p>
+      <w:pPr>
+        <w:spacing w:after="200" w:line="276" w:lineRule="auto"/>
+        <w:rPr>
+          <w:rFonts w:ascii="Candara" w:eastAsia="Calibri" w:hAnsi="Candara" w:cs="Arial"/>
+          <w:sz w:val="28"/>
+          <w:szCs w:val="28"/>
+          <w:lang w:eastAsia="en-GB"/>
+        </w:rPr>
+      </w:pPr>
+      <w:r>
+        <w:rPr>
+          <w:rFonts w:ascii="Candara" w:eastAsia="Calibri" w:hAnsi="Candara" w:cs="Arial"/>
+          <w:b/>
+          <w:sz w:val="28"/>
+          <w:szCs w:val="28"/>
+          <w:lang w:eastAsia="en-GB"/>
+        </w:rPr>
+        <w:t>Admissions Procedure</w:t>
+      </w:r>
+    </w:p>
+    <w:p>
+      <w:pPr>
+        <w:spacing w:after="200" w:line="276" w:lineRule="auto"/>
+        <w:rPr>
+          <w:rFonts w:ascii="Candara" w:eastAsia="Calibri" w:hAnsi="Candara" w:cs="Arial"/>
+          <w:b/>
+          <w:sz w:val="24"/>
+          <w:szCs w:val="24"/>
+          <w:u w:val="single"/>
+          <w:lang w:eastAsia="en-GB"/>
+        </w:rPr>
+      </w:pPr>
+      <w:r>
+        <w:rPr>
+          <w:rFonts w:ascii="Candara" w:eastAsia="Calibri" w:hAnsi="Candara" w:cs="Arial"/>
+          <w:b/>
+          <w:sz w:val="24"/>
+          <w:szCs w:val="24"/>
+          <w:u w:val="single"/>
+          <w:lang w:eastAsia="en-GB"/>
+        </w:rPr>
+        <w:t>1 – Initial Enquiries</w:t>
+      </w:r>
+    </w:p>
+    <w:p>
+      <w:pPr>
+        <w:spacing w:after="200" w:line="276" w:lineRule="auto"/>
+        <w:rPr>
+          <w:rFonts w:ascii="Candara" w:eastAsia="Calibri" w:hAnsi="Candara" w:cs="Arial"/>
+          <w:sz w:val="24"/>
+          <w:szCs w:val="24"/>
+          <w:lang w:eastAsia="en-GB"/>
+        </w:rPr>
+      </w:pPr>
+      <w:r>
+        <w:rPr>
+          <w:rFonts w:ascii="Candara" w:eastAsia="Calibri" w:hAnsi="Candara" w:cs="Arial"/>
+          <w:sz w:val="24"/>
+          <w:szCs w:val="24"/>
+          <w:lang w:eastAsia="en-GB"/>
+        </w:rPr>
+        <w:t xml:space="preserve">Initial enquiries </w:t>
+      </w:r>
+      <w:r>
+        <w:rPr>
+          <w:rFonts w:ascii="Candara" w:eastAsia="Calibri" w:hAnsi="Candara" w:cs="Arial"/>
+          <w:sz w:val="24"/>
+          <w:szCs w:val="24"/>
+          <w:lang w:eastAsia="en-GB"/>
+        </w:rPr>
+        <w:t>should be made via the web site</w:t>
+      </w:r>
+      <w:r>
+        <w:rPr>
+          <w:rFonts w:ascii="Candara" w:eastAsia="Calibri" w:hAnsi="Candara" w:cs="Arial"/>
+          <w:sz w:val="24"/>
+          <w:szCs w:val="24"/>
+          <w:lang w:eastAsia="en-GB"/>
+        </w:rPr>
+        <w:t>, email</w:t>
+      </w:r>
+      <w:r>
+        <w:rPr>
+          <w:rFonts w:ascii="Candara" w:eastAsia="Calibri" w:hAnsi="Candara" w:cs="Arial"/>
+          <w:sz w:val="24"/>
+          <w:szCs w:val="24"/>
+          <w:lang w:eastAsia="en-GB"/>
+        </w:rPr>
+        <w:t xml:space="preserve"> or telephone.</w:t>
+      </w:r>
+      <w:r>
+        <w:rPr>
+          <w:rFonts w:ascii="Candara" w:eastAsia="Calibri" w:hAnsi="Candara" w:cs="Arial"/>
+          <w:sz w:val="24"/>
+          <w:szCs w:val="24"/>
+          <w:lang w:eastAsia="en-GB"/>
+        </w:rPr>
+        <w:t xml:space="preserve"> </w:t>
+      </w:r>
+      <w:r>
+        <w:rPr>
+          <w:rFonts w:ascii="Candara" w:eastAsia="Calibri" w:hAnsi="Candara" w:cs="Arial"/>
+          <w:sz w:val="24"/>
+          <w:szCs w:val="24"/>
+          <w:lang w:eastAsia="en-GB"/>
+        </w:rPr>
+        <w:t>T</w:t>
+      </w:r>
+      <w:r>
+        <w:rPr>
+          <w:rFonts w:ascii="Candara" w:eastAsia="Calibri" w:hAnsi="Candara" w:cs="Arial"/>
+          <w:sz w:val="24"/>
+          <w:szCs w:val="24"/>
+          <w:lang w:eastAsia="en-GB"/>
+        </w:rPr>
+        <w:t>he Head Teacher</w:t>
+      </w:r>
+      <w:r>
+        <w:rPr>
+          <w:rFonts w:ascii="Candara" w:eastAsia="Calibri" w:hAnsi="Candara" w:cs="Arial"/>
+          <w:sz w:val="24"/>
+          <w:szCs w:val="24"/>
+          <w:lang w:eastAsia="en-GB"/>
+        </w:rPr>
+        <w:t>/Proprietor Mr Ellis Wells will be your primary contact</w:t>
+      </w:r>
+      <w:r>
+        <w:rPr>
+          <w:rFonts w:ascii="Candara" w:eastAsia="Calibri" w:hAnsi="Candara" w:cs="Arial"/>
+          <w:sz w:val="24"/>
+          <w:szCs w:val="24"/>
+          <w:lang w:eastAsia="en-GB"/>
+        </w:rPr>
+        <w:t>.</w:t>
+      </w:r>
+      <w:r>
+        <w:rPr>
+          <w:rFonts w:ascii="Candara" w:eastAsia="Calibri" w:hAnsi="Candara" w:cs="Arial"/>
+          <w:sz w:val="24"/>
+          <w:szCs w:val="24"/>
+          <w:lang w:eastAsia="en-GB"/>
+        </w:rPr>
+        <w:t xml:space="preserve"> </w:t>
+      </w:r>
+      <w:r>
+        <w:rPr>
+          <w:rFonts w:ascii="Candara" w:eastAsia="Calibri" w:hAnsi="Candara" w:cs="Arial"/>
+          <w:sz w:val="24"/>
+          <w:szCs w:val="24"/>
+          <w:lang w:eastAsia="en-GB"/>
+        </w:rPr>
+        <w:t xml:space="preserve">There is no formal entrance examination.  </w:t>
+      </w:r>
+    </w:p>
+    <w:p>
+      <w:pPr>
+        <w:spacing w:after="200" w:line="276" w:lineRule="auto"/>
+        <w:rPr>
+          <w:rFonts w:ascii="Candara" w:eastAsia="Calibri" w:hAnsi="Candara" w:cs="Arial"/>
+          <w:b/>
+          <w:sz w:val="24"/>
+          <w:szCs w:val="24"/>
+          <w:u w:val="single"/>
+          <w:lang w:eastAsia="en-GB"/>
+        </w:rPr>
+      </w:pPr>
+    </w:p>
+    <w:p>
+      <w:pPr>
+        <w:spacing w:after="200" w:line="276" w:lineRule="auto"/>
+        <w:rPr>
+          <w:rFonts w:ascii="Candara" w:eastAsia="Calibri" w:hAnsi="Candara" w:cs="Arial"/>
+          <w:b/>
+          <w:sz w:val="24"/>
+          <w:szCs w:val="24"/>
+          <w:u w:val="single"/>
+          <w:lang w:eastAsia="en-GB"/>
+        </w:rPr>
+      </w:pPr>
+      <w:r>
+        <w:rPr>
+          <w:rFonts w:ascii="Candara" w:eastAsia="Calibri" w:hAnsi="Candara" w:cs="Arial"/>
+          <w:b/>
+          <w:sz w:val="24"/>
+          <w:szCs w:val="24"/>
+          <w:u w:val="single"/>
+          <w:lang w:eastAsia="en-GB"/>
+        </w:rPr>
+        <w:t>2 – Parent/Carer Meeting</w:t>
+      </w:r>
+    </w:p>
+    <w:p>
+      <w:pPr>
+        <w:spacing w:after="200" w:line="276" w:lineRule="auto"/>
+        <w:rPr>
+          <w:rFonts w:ascii="Candara" w:eastAsia="Calibri" w:hAnsi="Candara" w:cs="Arial"/>
+          <w:sz w:val="24"/>
+          <w:szCs w:val="24"/>
+          <w:lang w:eastAsia="en-GB"/>
+        </w:rPr>
+      </w:pPr>
+      <w:r>
+        <w:rPr>
+          <w:rFonts w:ascii="Candara" w:eastAsia="Calibri" w:hAnsi="Candara" w:cs="Arial"/>
+          <w:sz w:val="24"/>
+          <w:szCs w:val="24"/>
+          <w:lang w:eastAsia="en-GB"/>
+        </w:rPr>
+        <w:t xml:space="preserve">Parent(s)/Carer(s) are invited for an introductory meeting with the Headteacher.  If the school can consider the enquiry further </w:t>
+      </w:r>
+      <w:r>
+        <w:rPr>
+          <w:rFonts w:ascii="Candara" w:eastAsia="Calibri" w:hAnsi="Candara" w:cs="Arial"/>
+          <w:sz w:val="24"/>
+          <w:szCs w:val="24"/>
+          <w:lang w:eastAsia="en-GB"/>
+        </w:rPr>
+        <w:t xml:space="preserve">information </w:t>
+      </w:r>
+      <w:r>
+        <w:rPr>
+          <w:rFonts w:ascii="Candara" w:eastAsia="Calibri" w:hAnsi="Candara" w:cs="Arial"/>
+          <w:sz w:val="24"/>
+          <w:szCs w:val="24"/>
+          <w:lang w:eastAsia="en-GB"/>
+        </w:rPr>
+        <w:t>will be gathered from various agencies.</w:t>
+      </w:r>
+    </w:p>
+    <w:p>
+      <w:pPr>
+        <w:spacing w:after="200" w:line="276" w:lineRule="auto"/>
+        <w:rPr>
+          <w:rFonts w:ascii="Candara" w:eastAsia="Calibri" w:hAnsi="Candara" w:cs="Arial"/>
+          <w:b/>
+          <w:sz w:val="24"/>
+          <w:szCs w:val="24"/>
+          <w:u w:val="single"/>
+          <w:lang w:eastAsia="en-GB"/>
+        </w:rPr>
+      </w:pPr>
+      <w:r>
+        <w:rPr>
+          <w:rFonts w:ascii="Candara" w:eastAsia="Calibri" w:hAnsi="Candara" w:cs="Arial"/>
+          <w:b/>
+          <w:sz w:val="24"/>
+          <w:szCs w:val="24"/>
+          <w:u w:val="single"/>
+          <w:lang w:eastAsia="en-GB"/>
+        </w:rPr>
+        <w:t>3</w:t>
+      </w:r>
+      <w:r>
+        <w:rPr>
+          <w:rFonts w:ascii="Candara" w:eastAsia="Calibri" w:hAnsi="Candara" w:cs="Arial"/>
+          <w:b/>
+          <w:sz w:val="24"/>
+          <w:szCs w:val="24"/>
+          <w:u w:val="single"/>
+          <w:lang w:eastAsia="en-GB"/>
+        </w:rPr>
+        <w:t xml:space="preserve"> – </w:t>
+      </w:r>
+      <w:r>
+        <w:rPr>
+          <w:rFonts w:ascii="Candara" w:eastAsia="Calibri" w:hAnsi="Candara" w:cs="Arial"/>
+          <w:b/>
+          <w:sz w:val="24"/>
+          <w:szCs w:val="24"/>
+          <w:u w:val="single"/>
+          <w:lang w:eastAsia="en-GB"/>
+        </w:rPr>
+        <w:t>Pupil</w:t>
+      </w:r>
+      <w:r>
+        <w:rPr>
+          <w:rFonts w:ascii="Candara" w:eastAsia="Calibri" w:hAnsi="Candara" w:cs="Arial"/>
+          <w:b/>
+          <w:sz w:val="24"/>
+          <w:szCs w:val="24"/>
+          <w:u w:val="single"/>
+          <w:lang w:eastAsia="en-GB"/>
+        </w:rPr>
+        <w:t xml:space="preserve"> Visit</w:t>
+      </w:r>
+    </w:p>
+    <w:p>
+      <w:pPr>
+        <w:spacing w:after="200" w:line="276" w:lineRule="auto"/>
+        <w:rPr>
+          <w:rFonts w:ascii="Candara" w:eastAsia="Calibri" w:hAnsi="Candara" w:cs="Arial"/>
+          <w:sz w:val="24"/>
+          <w:szCs w:val="24"/>
+          <w:lang w:eastAsia="en-GB"/>
+        </w:rPr>
+      </w:pPr>
+      <w:r>
+        <w:rPr>
+          <w:rFonts w:ascii="Candara" w:eastAsia="Calibri" w:hAnsi="Candara" w:cs="Arial"/>
+          <w:sz w:val="24"/>
+          <w:szCs w:val="24"/>
+          <w:lang w:eastAsia="en-GB"/>
+        </w:rPr>
+        <w:lastRenderedPageBreak/>
+        <w:t xml:space="preserve">If the school thinks it is possible to have the </w:t>
+      </w:r>
+      <w:r>
+        <w:rPr>
+          <w:rFonts w:ascii="Candara" w:eastAsia="Calibri" w:hAnsi="Candara" w:cs="Arial"/>
+          <w:sz w:val="24"/>
+          <w:szCs w:val="24"/>
+          <w:lang w:eastAsia="en-GB"/>
+        </w:rPr>
+        <w:t>pupil</w:t>
+      </w:r>
+      <w:r>
+        <w:rPr>
+          <w:rFonts w:ascii="Candara" w:eastAsia="Calibri" w:hAnsi="Candara" w:cs="Arial"/>
+          <w:sz w:val="24"/>
+          <w:szCs w:val="24"/>
+          <w:lang w:eastAsia="en-GB"/>
+        </w:rPr>
+        <w:t xml:space="preserve">, then the </w:t>
+      </w:r>
+      <w:r>
+        <w:rPr>
+          <w:rFonts w:ascii="Candara" w:eastAsia="Calibri" w:hAnsi="Candara" w:cs="Arial"/>
+          <w:sz w:val="24"/>
+          <w:szCs w:val="24"/>
+          <w:lang w:eastAsia="en-GB"/>
+        </w:rPr>
+        <w:t>pupil</w:t>
+      </w:r>
+      <w:r>
+        <w:rPr>
+          <w:rFonts w:ascii="Candara" w:eastAsia="Calibri" w:hAnsi="Candara" w:cs="Arial"/>
+          <w:sz w:val="24"/>
+          <w:szCs w:val="24"/>
+          <w:lang w:eastAsia="en-GB"/>
+        </w:rPr>
+        <w:t xml:space="preserve"> will be invited to view the school and meet the Headteacher.</w:t>
+      </w:r>
+      <w:r>
+        <w:rPr>
+          <w:rFonts w:ascii="Candara" w:eastAsia="Calibri" w:hAnsi="Candara" w:cs="Arial"/>
+          <w:sz w:val="24"/>
+          <w:szCs w:val="24"/>
+          <w:lang w:eastAsia="en-GB"/>
+        </w:rPr>
+        <w:t xml:space="preserve"> Both of these meetings can be conducted at the same time, at the discretion of the Head Teacher/Proprietor.</w:t>
+      </w:r>
+    </w:p>
+    <w:p>
+      <w:pPr>
+        <w:spacing w:after="200" w:line="276" w:lineRule="auto"/>
+        <w:rPr>
+          <w:rFonts w:ascii="Candara" w:eastAsia="Calibri" w:hAnsi="Candara" w:cs="Arial"/>
+          <w:b/>
+          <w:sz w:val="24"/>
+          <w:szCs w:val="24"/>
+          <w:lang w:eastAsia="en-GB"/>
+        </w:rPr>
+      </w:pPr>
+      <w:r>
+        <w:rPr>
+          <w:rFonts w:ascii="Candara" w:eastAsia="Calibri" w:hAnsi="Candara" w:cs="Arial"/>
+          <w:b/>
+          <w:sz w:val="24"/>
+          <w:szCs w:val="24"/>
+          <w:u w:val="single"/>
+          <w:lang w:eastAsia="en-GB"/>
+        </w:rPr>
+        <w:t>4</w:t>
+      </w:r>
+      <w:r>
+        <w:rPr>
+          <w:rFonts w:ascii="Candara" w:eastAsia="Calibri" w:hAnsi="Candara" w:cs="Arial"/>
+          <w:b/>
+          <w:sz w:val="24"/>
+          <w:szCs w:val="24"/>
+          <w:u w:val="single"/>
+          <w:lang w:eastAsia="en-GB"/>
+        </w:rPr>
+        <w:t xml:space="preserve"> - Information Gathering</w:t>
+      </w:r>
+    </w:p>
+    <w:p>
+      <w:pPr>
+        <w:spacing w:after="200" w:line="276" w:lineRule="auto"/>
+        <w:rPr>
+          <w:rFonts w:ascii="Candara" w:eastAsia="Calibri" w:hAnsi="Candara" w:cs="Arial"/>
+          <w:sz w:val="24"/>
+          <w:szCs w:val="24"/>
+          <w:lang w:eastAsia="en-GB"/>
+        </w:rPr>
+      </w:pPr>
+      <w:r>
+        <w:rPr>
+          <w:rFonts w:ascii="Candara" w:eastAsia="Calibri" w:hAnsi="Candara" w:cs="Arial"/>
+          <w:sz w:val="24"/>
+          <w:szCs w:val="24"/>
+          <w:lang w:eastAsia="en-GB"/>
+        </w:rPr>
+        <w:t>All written data (school and specialist reports - educational psychologist, occupational therapist, outside agencies, etc.) will be gathered.</w:t>
+      </w:r>
+      <w:r>
+        <w:rPr>
+          <w:rFonts w:ascii="Candara" w:eastAsia="Calibri" w:hAnsi="Candara" w:cs="Arial"/>
+          <w:sz w:val="24"/>
+          <w:szCs w:val="24"/>
+          <w:lang w:eastAsia="en-GB"/>
+        </w:rPr>
+        <w:t xml:space="preserve"> The EHCP or draft EHCP will be reviewed to confirm that Wribbenhall school has the appropriate skills and resources to meet the needs of the applicant child.</w:t>
+      </w:r>
+      <w:r>
+        <w:rPr>
+          <w:rFonts w:ascii="Candara" w:eastAsia="Calibri" w:hAnsi="Candara" w:cs="Arial"/>
+          <w:sz w:val="24"/>
+          <w:szCs w:val="24"/>
+          <w:lang w:eastAsia="en-GB"/>
+        </w:rPr>
+        <w:t xml:space="preserve"> </w:t>
+      </w:r>
+      <w:r>
+        <w:rPr>
+          <w:rFonts w:ascii="Candara" w:eastAsia="Calibri" w:hAnsi="Candara" w:cs="Arial"/>
+          <w:sz w:val="24"/>
+          <w:szCs w:val="24"/>
+          <w:lang w:eastAsia="en-GB"/>
+        </w:rPr>
+        <w:t>Wribbenhall</w:t>
+      </w:r>
+      <w:r>
+        <w:rPr>
+          <w:rFonts w:ascii="Candara" w:eastAsia="Calibri" w:hAnsi="Candara" w:cs="Arial"/>
+          <w:sz w:val="24"/>
+          <w:szCs w:val="24"/>
+          <w:lang w:eastAsia="en-GB"/>
+        </w:rPr>
+        <w:t xml:space="preserve"> School will reflect on the current composition and needs of the community prior to accepting new </w:t>
+      </w:r>
+      <w:r>
+        <w:rPr>
+          <w:rFonts w:ascii="Candara" w:eastAsia="Calibri" w:hAnsi="Candara" w:cs="Arial"/>
+          <w:sz w:val="24"/>
+          <w:szCs w:val="24"/>
+          <w:lang w:eastAsia="en-GB"/>
+        </w:rPr>
+        <w:t>pupil</w:t>
+      </w:r>
+      <w:r>
+        <w:rPr>
+          <w:rFonts w:ascii="Candara" w:eastAsia="Calibri" w:hAnsi="Candara" w:cs="Arial"/>
+          <w:sz w:val="24"/>
+          <w:szCs w:val="24"/>
+          <w:lang w:eastAsia="en-GB"/>
+        </w:rPr>
+        <w:t>s.</w:t>
+      </w:r>
+    </w:p>
+    <w:p>
+      <w:pPr>
+        <w:spacing w:after="200" w:line="276" w:lineRule="auto"/>
+        <w:rPr>
+          <w:rFonts w:ascii="Candara" w:eastAsia="Calibri" w:hAnsi="Candara" w:cs="Arial"/>
+          <w:b/>
+          <w:sz w:val="24"/>
+          <w:szCs w:val="24"/>
+          <w:u w:val="single"/>
+          <w:lang w:eastAsia="en-GB"/>
+        </w:rPr>
+      </w:pPr>
+      <w:r>
+        <w:rPr>
+          <w:rFonts w:ascii="Candara" w:eastAsia="Calibri" w:hAnsi="Candara" w:cs="Arial"/>
+          <w:b/>
+          <w:sz w:val="24"/>
+          <w:szCs w:val="24"/>
+          <w:u w:val="single"/>
+          <w:lang w:eastAsia="en-GB"/>
+        </w:rPr>
+        <w:t>5 – Assessment Period</w:t>
+      </w:r>
+    </w:p>
+    <w:p>
+      <w:pPr>
+        <w:spacing w:after="200" w:line="276" w:lineRule="auto"/>
+        <w:rPr>
+          <w:rFonts w:ascii="Candara" w:eastAsia="Calibri" w:hAnsi="Candara" w:cs="Arial"/>
+          <w:sz w:val="24"/>
+          <w:szCs w:val="24"/>
+          <w:lang w:eastAsia="en-GB"/>
+        </w:rPr>
+      </w:pPr>
+      <w:r>
+        <w:rPr>
+          <w:rFonts w:ascii="Candara" w:eastAsia="Calibri" w:hAnsi="Candara" w:cs="Arial"/>
+          <w:sz w:val="24"/>
+          <w:szCs w:val="24"/>
+          <w:lang w:eastAsia="en-GB"/>
+        </w:rPr>
+        <w:t>If</w:t>
+      </w:r>
+      <w:r>
+        <w:rPr>
+          <w:rFonts w:ascii="Candara" w:eastAsia="Calibri" w:hAnsi="Candara" w:cs="Arial"/>
+          <w:sz w:val="24"/>
+          <w:szCs w:val="24"/>
+          <w:lang w:eastAsia="en-GB"/>
+        </w:rPr>
+        <w:t xml:space="preserve">, </w:t>
+      </w:r>
+      <w:r>
+        <w:rPr>
+          <w:rFonts w:ascii="Candara" w:eastAsia="Calibri" w:hAnsi="Candara" w:cs="Arial"/>
+          <w:sz w:val="24"/>
+          <w:szCs w:val="24"/>
+          <w:lang w:eastAsia="en-GB"/>
+        </w:rPr>
+        <w:t>after as much information</w:t>
+      </w:r>
+      <w:r>
+        <w:rPr>
+          <w:rFonts w:ascii="Candara" w:eastAsia="Calibri" w:hAnsi="Candara" w:cs="Arial"/>
+          <w:sz w:val="24"/>
+          <w:szCs w:val="24"/>
+          <w:lang w:eastAsia="en-GB"/>
+        </w:rPr>
+        <w:t xml:space="preserve"> as possible</w:t>
+      </w:r>
+      <w:r>
+        <w:rPr>
+          <w:rFonts w:ascii="Candara" w:eastAsia="Calibri" w:hAnsi="Candara" w:cs="Arial"/>
+          <w:sz w:val="24"/>
+          <w:szCs w:val="24"/>
+          <w:lang w:eastAsia="en-GB"/>
+        </w:rPr>
+        <w:t xml:space="preserve"> has been gathered</w:t>
+      </w:r>
+      <w:r>
+        <w:rPr>
+          <w:rFonts w:ascii="Candara" w:eastAsia="Calibri" w:hAnsi="Candara" w:cs="Arial"/>
+          <w:sz w:val="24"/>
+          <w:szCs w:val="24"/>
+          <w:lang w:eastAsia="en-GB"/>
+        </w:rPr>
+        <w:t>,</w:t>
+      </w:r>
+      <w:r>
+        <w:rPr>
+          <w:rFonts w:ascii="Candara" w:eastAsia="Calibri" w:hAnsi="Candara" w:cs="Arial"/>
+          <w:sz w:val="24"/>
+          <w:szCs w:val="24"/>
+          <w:lang w:eastAsia="en-GB"/>
+        </w:rPr>
+        <w:t xml:space="preserve">the school feels that they </w:t>
+      </w:r>
+      <w:r>
+        <w:rPr>
+          <w:rFonts w:ascii="Candara" w:eastAsia="Calibri" w:hAnsi="Candara" w:cs="Arial"/>
+          <w:sz w:val="24"/>
+          <w:szCs w:val="24"/>
+          <w:lang w:eastAsia="en-GB"/>
+        </w:rPr>
+        <w:t>should</w:t>
+      </w:r>
+      <w:r>
+        <w:rPr>
+          <w:rFonts w:ascii="Candara" w:eastAsia="Calibri" w:hAnsi="Candara" w:cs="Arial"/>
+          <w:sz w:val="24"/>
+          <w:szCs w:val="24"/>
+          <w:lang w:eastAsia="en-GB"/>
+        </w:rPr>
+        <w:t xml:space="preserve"> be able to meet </w:t>
+      </w:r>
+      <w:r>
+        <w:rPr>
+          <w:rFonts w:ascii="Candara" w:eastAsia="Calibri" w:hAnsi="Candara" w:cs="Arial"/>
+          <w:sz w:val="24"/>
+          <w:szCs w:val="24"/>
+          <w:lang w:eastAsia="en-GB"/>
+        </w:rPr>
+        <w:t xml:space="preserve">the child’s </w:t>
+      </w:r>
+      <w:r>
+        <w:rPr>
+          <w:rFonts w:ascii="Candara" w:eastAsia="Calibri" w:hAnsi="Candara" w:cs="Arial"/>
+          <w:sz w:val="24"/>
+          <w:szCs w:val="24"/>
+          <w:lang w:eastAsia="en-GB"/>
+        </w:rPr>
+        <w:t xml:space="preserve">needs, then a place will be offered, subject to successful </w:t>
+      </w:r>
+      <w:r>
+        <w:rPr>
+          <w:rFonts w:ascii="Candara" w:eastAsia="Calibri" w:hAnsi="Candara" w:cs="Arial"/>
+          <w:sz w:val="24"/>
+          <w:szCs w:val="24"/>
+          <w:lang w:eastAsia="en-GB"/>
+        </w:rPr>
+        <w:t xml:space="preserve">termly </w:t>
+      </w:r>
+      <w:r>
+        <w:rPr>
+          <w:rFonts w:ascii="Candara" w:eastAsia="Calibri" w:hAnsi="Candara" w:cs="Arial"/>
+          <w:sz w:val="24"/>
+          <w:szCs w:val="24"/>
+          <w:lang w:eastAsia="en-GB"/>
+        </w:rPr>
+        <w:t>review</w:t>
+      </w:r>
+      <w:r>
+        <w:rPr>
+          <w:rFonts w:ascii="Candara" w:eastAsia="Calibri" w:hAnsi="Candara" w:cs="Arial"/>
+          <w:sz w:val="24"/>
+          <w:szCs w:val="24"/>
+          <w:lang w:eastAsia="en-GB"/>
+        </w:rPr>
+        <w:t>s</w:t>
+      </w:r>
+      <w:r>
+        <w:rPr>
+          <w:rFonts w:ascii="Candara" w:eastAsia="Calibri" w:hAnsi="Candara" w:cs="Arial"/>
+          <w:sz w:val="24"/>
+          <w:szCs w:val="24"/>
+          <w:lang w:eastAsia="en-GB"/>
+        </w:rPr>
+        <w:t xml:space="preserve">.  If </w:t>
+      </w:r>
+      <w:r>
+        <w:rPr>
+          <w:rFonts w:ascii="Candara" w:eastAsia="Calibri" w:hAnsi="Candara" w:cs="Arial"/>
+          <w:sz w:val="24"/>
+          <w:szCs w:val="24"/>
+          <w:lang w:eastAsia="en-GB"/>
+        </w:rPr>
+        <w:t>at any time</w:t>
+      </w:r>
+      <w:r>
+        <w:rPr>
+          <w:rFonts w:ascii="Candara" w:eastAsia="Calibri" w:hAnsi="Candara" w:cs="Arial"/>
+          <w:sz w:val="24"/>
+          <w:szCs w:val="24"/>
+          <w:lang w:eastAsia="en-GB"/>
+        </w:rPr>
+        <w:t xml:space="preserve">, </w:t>
+      </w:r>
+      <w:r>
+        <w:rPr>
+          <w:rFonts w:ascii="Candara" w:eastAsia="Calibri" w:hAnsi="Candara" w:cs="Arial"/>
+          <w:sz w:val="24"/>
+          <w:szCs w:val="24"/>
+          <w:lang w:eastAsia="en-GB"/>
+        </w:rPr>
+        <w:t xml:space="preserve">concerns are raised, an emergency review will be called to discuss whether the school can meet the individual </w:t>
+      </w:r>
+      <w:r>
+        <w:rPr>
+          <w:rFonts w:ascii="Candara" w:eastAsia="Calibri" w:hAnsi="Candara" w:cs="Arial"/>
+          <w:sz w:val="24"/>
+          <w:szCs w:val="24"/>
+          <w:lang w:eastAsia="en-GB"/>
+        </w:rPr>
+        <w:t>pupil</w:t>
+      </w:r>
+      <w:r>
+        <w:rPr>
+          <w:rFonts w:ascii="Candara" w:eastAsia="Calibri" w:hAnsi="Candara" w:cs="Arial"/>
+          <w:sz w:val="24"/>
+          <w:szCs w:val="24"/>
+          <w:lang w:eastAsia="en-GB"/>
+        </w:rPr>
+        <w:t>’s needs.</w:t>
+      </w:r>
+      <w:r>
+        <w:rPr>
+          <w:rFonts w:ascii="Candara" w:eastAsia="Calibri" w:hAnsi="Candara" w:cs="Arial"/>
+          <w:sz w:val="24"/>
+          <w:szCs w:val="24"/>
+          <w:lang w:eastAsia="en-GB"/>
+        </w:rPr>
+        <w:t xml:space="preserve"> Emergency review meetings will require the attendance of the class teacher; ancillary staff; Head Teacher; parent; outside agencies involved in the care of the child</w:t>
+      </w:r>
+      <w:r>
+        <w:rPr>
+          <w:rFonts w:ascii="Candara" w:eastAsia="Calibri" w:hAnsi="Candara" w:cs="Arial"/>
+          <w:sz w:val="24"/>
+          <w:szCs w:val="24"/>
+          <w:lang w:eastAsia="en-GB"/>
+        </w:rPr>
+        <w:t xml:space="preserve"> and</w:t>
+      </w:r>
+      <w:bookmarkStart w:id="0" w:name="_GoBack"/>
+      <w:bookmarkEnd w:id="0"/>
+      <w:r>
+        <w:rPr>
+          <w:rFonts w:ascii="Candara" w:eastAsia="Calibri" w:hAnsi="Candara" w:cs="Arial"/>
+          <w:sz w:val="24"/>
+          <w:szCs w:val="24"/>
+          <w:lang w:eastAsia="en-GB"/>
+        </w:rPr>
+        <w:t xml:space="preserve"> the child or their designated representative.</w:t>
+      </w:r>
+    </w:p>
+    <w:p>
+      <w:pPr>
+        <w:spacing w:after="200" w:line="276" w:lineRule="auto"/>
+        <w:rPr>
+          <w:rFonts w:ascii="Candara" w:eastAsia="Calibri" w:hAnsi="Candara" w:cs="Arial"/>
+          <w:b/>
+          <w:sz w:val="24"/>
+          <w:szCs w:val="24"/>
+          <w:u w:val="single"/>
+          <w:lang w:eastAsia="en-GB"/>
+        </w:rPr>
+      </w:pPr>
+      <w:r>
+        <w:rPr>
+          <w:rFonts w:ascii="Candara" w:eastAsia="Calibri" w:hAnsi="Candara" w:cs="Arial"/>
+          <w:b/>
+          <w:sz w:val="24"/>
+          <w:szCs w:val="24"/>
+          <w:u w:val="single"/>
+          <w:lang w:eastAsia="en-GB"/>
+        </w:rPr>
+        <w:t>6</w:t>
+      </w:r>
+      <w:r>
+        <w:rPr>
+          <w:rFonts w:ascii="Candara" w:eastAsia="Calibri" w:hAnsi="Candara" w:cs="Arial"/>
+          <w:b/>
+          <w:sz w:val="24"/>
+          <w:szCs w:val="24"/>
+          <w:u w:val="single"/>
+          <w:lang w:eastAsia="en-GB"/>
+        </w:rPr>
+        <w:t xml:space="preserve"> – </w:t>
+      </w:r>
+      <w:r>
+        <w:rPr>
+          <w:rFonts w:ascii="Candara" w:eastAsia="Calibri" w:hAnsi="Candara" w:cs="Arial"/>
+          <w:b/>
+          <w:sz w:val="24"/>
+          <w:szCs w:val="24"/>
+          <w:u w:val="single"/>
+          <w:lang w:eastAsia="en-GB"/>
+        </w:rPr>
+        <w:t>Over Subscription</w:t>
+      </w:r>
+    </w:p>
+    <w:p>
+      <w:pPr>
+        <w:spacing w:after="0" w:line="276" w:lineRule="auto"/>
+        <w:rPr>
+          <w:rFonts w:ascii="Candara" w:eastAsia="Calibri" w:hAnsi="Candara" w:cs="Arial"/>
+          <w:sz w:val="24"/>
+          <w:szCs w:val="24"/>
+          <w:lang w:eastAsia="en-GB"/>
+        </w:rPr>
+      </w:pPr>
+      <w:r>
+        <w:rPr>
+          <w:rFonts w:ascii="Candara" w:eastAsia="Calibri" w:hAnsi="Candara" w:cs="Arial"/>
+          <w:sz w:val="24"/>
+          <w:szCs w:val="24"/>
+          <w:lang w:eastAsia="en-GB"/>
+        </w:rPr>
+        <w:t>If</w:t>
+      </w:r>
+      <w:r>
+        <w:rPr>
+          <w:rFonts w:ascii="Candara" w:eastAsia="Calibri" w:hAnsi="Candara" w:cs="Arial"/>
+          <w:sz w:val="24"/>
+          <w:szCs w:val="24"/>
+          <w:lang w:eastAsia="en-GB"/>
+        </w:rPr>
+        <w:t xml:space="preserve">, </w:t>
+      </w:r>
+      <w:r>
+        <w:rPr>
+          <w:rFonts w:ascii="Candara" w:eastAsia="Calibri" w:hAnsi="Candara" w:cs="Arial"/>
+          <w:sz w:val="24"/>
+          <w:szCs w:val="24"/>
+          <w:lang w:eastAsia="en-GB"/>
+        </w:rPr>
+        <w:t>the school is oversubscribed then the applicant child will be placed on a waiting list. When a place becomes available</w:t>
+      </w:r>
+      <w:r>
+        <w:rPr>
+          <w:rFonts w:ascii="Candara" w:eastAsia="Calibri" w:hAnsi="Candara" w:cs="Arial"/>
+          <w:sz w:val="24"/>
+          <w:szCs w:val="24"/>
+          <w:lang w:eastAsia="en-GB"/>
+        </w:rPr>
+        <w:t xml:space="preserve"> admittance </w:t>
+      </w:r>
+      <w:r>
+        <w:rPr>
+          <w:rFonts w:ascii="Candara" w:eastAsia="Calibri" w:hAnsi="Candara" w:cs="Arial"/>
+          <w:sz w:val="24"/>
+          <w:szCs w:val="24"/>
+          <w:lang w:eastAsia="en-GB"/>
+        </w:rPr>
+        <w:t xml:space="preserve">will be offered </w:t>
+      </w:r>
+      <w:r>
+        <w:rPr>
+          <w:rFonts w:ascii="Candara" w:eastAsia="Calibri" w:hAnsi="Candara" w:cs="Arial"/>
+          <w:sz w:val="24"/>
+          <w:szCs w:val="24"/>
+          <w:lang w:eastAsia="en-GB"/>
+        </w:rPr>
+        <w:t xml:space="preserve">in strict order of receipt </w:t>
+      </w:r>
+      <w:r>
+        <w:rPr>
+          <w:rFonts w:ascii="Candara" w:eastAsia="Calibri" w:hAnsi="Candara" w:cs="Arial"/>
+          <w:sz w:val="24"/>
+          <w:szCs w:val="24"/>
+          <w:lang w:eastAsia="en-GB"/>
+        </w:rPr>
+        <w:t>of application</w:t>
+      </w:r>
+      <w:r>
+        <w:rPr>
+          <w:rFonts w:ascii="Candara" w:eastAsia="Calibri" w:hAnsi="Candara" w:cs="Arial"/>
+          <w:sz w:val="24"/>
+          <w:szCs w:val="24"/>
+          <w:lang w:eastAsia="en-GB"/>
+        </w:rPr>
+        <w:t xml:space="preserve">. </w:t>
+      </w:r>
+      <w:r>
+        <w:rPr>
+          <w:rFonts w:ascii="Candara" w:eastAsia="Calibri" w:hAnsi="Candara" w:cs="Arial"/>
+          <w:sz w:val="24"/>
+          <w:szCs w:val="24"/>
+          <w:lang w:eastAsia="en-GB"/>
+        </w:rPr>
+        <w:t xml:space="preserve">The school operates an Equal Opportunities Policy and adheres to the Disability Discrimination Act.  </w:t>
+      </w:r>
+    </w:p>
+    <w:p>
+      <w:pPr>
+        <w:spacing w:after="200" w:line="276" w:lineRule="auto"/>
+        <w:rPr>
+          <w:rFonts w:ascii="Candara" w:eastAsia="Calibri" w:hAnsi="Candara" w:cs="Arial"/>
+          <w:sz w:val="24"/>
+          <w:szCs w:val="24"/>
+          <w:lang w:eastAsia="en-GB"/>
+        </w:rPr>
+      </w:pPr>
+    </w:p>
+    <w:p>
+      <w:pPr>
+        <w:spacing w:after="200" w:line="276" w:lineRule="auto"/>
+        <w:rPr>
+          <w:rFonts w:ascii="Candara" w:eastAsia="Calibri" w:hAnsi="Candara" w:cs="Arial"/>
+          <w:b/>
+          <w:bCs/>
+          <w:sz w:val="24"/>
+          <w:szCs w:val="24"/>
+          <w:lang w:eastAsia="en-GB"/>
+        </w:rPr>
+      </w:pPr>
+      <w:r>
+        <w:rPr>
+          <w:rFonts w:ascii="Candara" w:eastAsia="Calibri" w:hAnsi="Candara" w:cs="Arial"/>
+          <w:b/>
+          <w:bCs/>
+          <w:sz w:val="24"/>
+          <w:szCs w:val="24"/>
+          <w:lang w:eastAsia="en-GB"/>
+        </w:rPr>
+        <w:t xml:space="preserve">All places at the school are always subject to the school being able to continue to meet the individual </w:t>
+      </w:r>
+      <w:r>
+        <w:rPr>
+          <w:rFonts w:ascii="Candara" w:eastAsia="Calibri" w:hAnsi="Candara" w:cs="Arial"/>
+          <w:b/>
+          <w:bCs/>
+          <w:sz w:val="24"/>
+          <w:szCs w:val="24"/>
+          <w:lang w:eastAsia="en-GB"/>
+        </w:rPr>
+        <w:t>pupil’s</w:t>
+      </w:r>
+      <w:r>
+        <w:rPr>
+          <w:rFonts w:ascii="Candara" w:eastAsia="Calibri" w:hAnsi="Candara" w:cs="Arial"/>
+          <w:b/>
+          <w:bCs/>
+          <w:sz w:val="24"/>
+          <w:szCs w:val="24"/>
+          <w:lang w:eastAsia="en-GB"/>
+        </w:rPr>
+        <w:t xml:space="preserve"> needs.</w:t>
+      </w:r>
+    </w:p>
+    <w:p>
+      <w:pPr>
+        <w:spacing w:after="200" w:line="276" w:lineRule="auto"/>
+        <w:contextualSpacing/>
+        <w:rPr>
+          <w:rFonts w:ascii="Candara" w:eastAsia="Calibri" w:hAnsi="Candara" w:cs="Arial"/>
+          <w:b/>
+          <w:sz w:val="24"/>
+          <w:szCs w:val="24"/>
+          <w:lang w:eastAsia="en-GB"/>
+        </w:rPr>
+      </w:pPr>
+    </w:p>
+    <w:p>
+      <w:pPr>
+        <w:spacing w:after="200" w:line="276" w:lineRule="auto"/>
+        <w:contextualSpacing/>
+        <w:rPr>
+          <w:rFonts w:ascii="Candara" w:eastAsia="Calibri" w:hAnsi="Candara" w:cs="Arial"/>
+          <w:b/>
+          <w:sz w:val="28"/>
+          <w:szCs w:val="28"/>
+          <w:lang w:eastAsia="en-GB"/>
+        </w:rPr>
+      </w:pPr>
+      <w:r>
+        <w:rPr>
+          <w:rFonts w:ascii="Candara" w:eastAsia="Calibri" w:hAnsi="Candara" w:cs="Arial"/>
+          <w:b/>
+          <w:sz w:val="28"/>
+          <w:szCs w:val="28"/>
+          <w:lang w:eastAsia="en-GB"/>
+        </w:rPr>
+        <w:t>Changes to Admission Arrangements</w:t>
+      </w:r>
+    </w:p>
+    <w:p>
+      <w:pPr>
+        <w:spacing w:after="200" w:line="276" w:lineRule="auto"/>
+        <w:contextualSpacing/>
+        <w:rPr>
+          <w:rFonts w:ascii="Candara" w:eastAsia="Calibri" w:hAnsi="Candara" w:cs="Arial"/>
+          <w:lang w:eastAsia="en-GB"/>
+        </w:rPr>
+      </w:pPr>
+    </w:p>
+    <w:p>
+      <w:pPr>
+        <w:spacing w:after="200" w:line="276" w:lineRule="auto"/>
+        <w:rPr>
+          <w:rFonts w:ascii="Candara" w:eastAsia="Calibri" w:hAnsi="Candara" w:cs="Arial"/>
+          <w:sz w:val="24"/>
+          <w:szCs w:val="24"/>
+          <w:lang w:eastAsia="en-GB"/>
+        </w:rPr>
+      </w:pPr>
+      <w:r>
+        <w:rPr>
+          <w:rFonts w:ascii="Candara" w:eastAsia="Calibri" w:hAnsi="Candara" w:cs="Arial"/>
+          <w:sz w:val="24"/>
+          <w:szCs w:val="24"/>
+          <w:lang w:eastAsia="en-GB"/>
+        </w:rPr>
+        <w:t xml:space="preserve">The admission arrangements for the school will change in accordance to national legislation and policy review.  Parents will be informed of any changes being made. </w:t>
+      </w:r>
+    </w:p>
+    <w:p>
+      <w:pPr>
+        <w:spacing w:after="200" w:line="276" w:lineRule="auto"/>
+        <w:rPr>
+          <w:rFonts w:ascii="Candara" w:eastAsia="Calibri" w:hAnsi="Candara" w:cs="Arial"/>
+          <w:sz w:val="24"/>
+          <w:szCs w:val="24"/>
+          <w:lang w:eastAsia="en-GB"/>
+        </w:rPr>
+      </w:pPr>
+      <w:r>
+        <w:rPr>
+          <w:rFonts w:ascii="Candara" w:eastAsia="Calibri" w:hAnsi="Candara" w:cs="Arial"/>
+          <w:sz w:val="24"/>
+          <w:szCs w:val="24"/>
+          <w:lang w:eastAsia="en-GB"/>
+        </w:rPr>
+        <w:t>Parents must notify the school immediately if there are any changes that may affect their child’s application.  Where the child has multiple addresses, the address given to the school should be the one where the child spends the majority of the school week.  If it is an equal split, the parents can decide which address to give.</w:t>
       </w:r>
     </w:p>
     <w:p>
@@ -1463,368 +2817,15 @@
         <w:tabs>
           <w:tab w:val="left" w:pos="3240"/>
           <w:tab w:val="left" w:pos="4320"/>
-          <w:tab w:val="left" w:pos="5760"/>
-          <w:tab w:val="left" w:pos="6480"/>
-        </w:tabs>
-        <w:overflowPunct w:val="0"/>
-        <w:autoSpaceDE w:val="0"/>
-        <w:autoSpaceDN w:val="0"/>
-        <w:adjustRightInd w:val="0"/>
-        <w:spacing w:after="0" w:line="240" w:lineRule="auto"/>
-        <w:ind w:right="-76"/>
-        <w:jc w:val="both"/>
-        <w:textAlignment w:val="baseline"/>
-        <w:rPr>
-          <w:rFonts w:ascii="Candara" w:eastAsia="Times New Roman" w:hAnsi="Candara" w:cs="Times New Roman"/>
-          <w:b/>
-          <w:sz w:val="24"/>
-          <w:szCs w:val="20"/>
-        </w:rPr>
-      </w:pPr>
-    </w:p>
-    <w:p>
-      <w:pPr>
-        <w:tabs>
-          <w:tab w:val="left" w:pos="3240"/>
-          <w:tab w:val="left" w:pos="4320"/>
         </w:tabs>
         <w:spacing w:after="0" w:line="240" w:lineRule="auto"/>
         <w:jc w:val="both"/>
         <w:rPr>
-          <w:rFonts w:ascii="Candara" w:eastAsia="Times New Roman" w:hAnsi="Candara" w:cs="Times New Roman"/>
-          <w:color w:val="000000"/>
-          <w:sz w:val="24"/>
-          <w:szCs w:val="24"/>
-          <w:lang w:eastAsia="en-GB"/>
-        </w:rPr>
-      </w:pPr>
-      <w:r>
-        <w:rPr>
-          <w:rFonts w:ascii="Candara" w:eastAsia="Times New Roman" w:hAnsi="Candara" w:cs="Times New Roman"/>
-          <w:color w:val="000000"/>
-          <w:sz w:val="24"/>
-          <w:szCs w:val="24"/>
-          <w:lang w:eastAsia="en-GB"/>
-        </w:rPr>
-        <w:t>There are two admission routes:</w:t>
-      </w:r>
-    </w:p>
-    <w:p>
-      <w:pPr>
-        <w:tabs>
-          <w:tab w:val="left" w:pos="3240"/>
-          <w:tab w:val="left" w:pos="4320"/>
-        </w:tabs>
-        <w:spacing w:after="0" w:line="240" w:lineRule="auto"/>
-        <w:jc w:val="both"/>
-        <w:rPr>
-          <w:rFonts w:ascii="Candara" w:eastAsia="Times New Roman" w:hAnsi="Candara" w:cs="Times New Roman"/>
-          <w:color w:val="000000"/>
-          <w:sz w:val="24"/>
-          <w:szCs w:val="24"/>
-          <w:lang w:eastAsia="en-GB"/>
-        </w:rPr>
-      </w:pPr>
-    </w:p>
-    <w:p>
-      <w:pPr>
-        <w:pStyle w:val="ListParagraph"/>
-        <w:numPr>
-          <w:ilvl w:val="0"/>
-          <w:numId w:val="16"/>
-        </w:numPr>
-        <w:tabs>
-          <w:tab w:val="left" w:pos="3240"/>
-          <w:tab w:val="left" w:pos="4320"/>
-        </w:tabs>
-        <w:spacing w:after="0" w:line="240" w:lineRule="auto"/>
-        <w:jc w:val="both"/>
-        <w:rPr>
-          <w:rFonts w:ascii="Candara" w:eastAsia="Times New Roman" w:hAnsi="Candara" w:cs="Times New Roman"/>
-          <w:color w:val="000000"/>
-          <w:sz w:val="24"/>
-          <w:szCs w:val="24"/>
-          <w:lang w:eastAsia="en-GB"/>
-        </w:rPr>
-      </w:pPr>
-      <w:r>
-        <w:rPr>
-          <w:rFonts w:ascii="Candara" w:eastAsia="Times New Roman" w:hAnsi="Candara" w:cs="Times New Roman"/>
-          <w:color w:val="000000"/>
-          <w:sz w:val="24"/>
-          <w:szCs w:val="24"/>
-          <w:lang w:eastAsia="en-GB"/>
-        </w:rPr>
-        <w:t xml:space="preserve">Direct private admission. This can be started at any time during the school year. Please contact the proprietor, Ellis Wells, on </w:t>
-      </w:r>
-      <w:r>
-        <w:rPr>
-          <w:rFonts w:ascii="Candara" w:eastAsia="Times New Roman" w:hAnsi="Candara" w:cs="Times New Roman"/>
-          <w:b/>
-          <w:color w:val="000000"/>
-          <w:sz w:val="24"/>
-          <w:szCs w:val="24"/>
-          <w:lang w:eastAsia="en-GB"/>
-        </w:rPr>
-        <w:t>01299 405383</w:t>
-      </w:r>
-      <w:r>
-        <w:rPr>
-          <w:rFonts w:ascii="Candara" w:eastAsia="Times New Roman" w:hAnsi="Candara" w:cs="Times New Roman"/>
-          <w:color w:val="000000"/>
-          <w:sz w:val="24"/>
-          <w:szCs w:val="24"/>
-          <w:lang w:eastAsia="en-GB"/>
-        </w:rPr>
-        <w:t xml:space="preserve"> for further information. The current fee for private attendance is £6,000.00 per term. This needs to be paid prior to the start of each term or prior to attendance if you are making a midterm start. Additional costs may be incurred e.g. if specialist professionals or one to one teaching is required.</w:t>
-      </w:r>
-    </w:p>
-    <w:p>
-      <w:pPr>
-        <w:tabs>
-          <w:tab w:val="left" w:pos="3240"/>
-          <w:tab w:val="left" w:pos="4320"/>
-        </w:tabs>
-        <w:spacing w:after="0" w:line="240" w:lineRule="auto"/>
-        <w:jc w:val="both"/>
-        <w:rPr>
-          <w:rFonts w:ascii="Candara" w:eastAsia="Times New Roman" w:hAnsi="Candara" w:cs="Times New Roman"/>
-          <w:color w:val="000000"/>
-          <w:sz w:val="24"/>
-          <w:szCs w:val="24"/>
-          <w:lang w:eastAsia="en-GB"/>
-        </w:rPr>
-      </w:pPr>
-    </w:p>
-    <w:p>
-      <w:pPr>
-        <w:pStyle w:val="ListParagraph"/>
-        <w:numPr>
-          <w:ilvl w:val="0"/>
-          <w:numId w:val="16"/>
-        </w:numPr>
-        <w:tabs>
-          <w:tab w:val="left" w:pos="3240"/>
-          <w:tab w:val="left" w:pos="4320"/>
-        </w:tabs>
-        <w:spacing w:after="0" w:line="240" w:lineRule="auto"/>
-        <w:jc w:val="both"/>
-        <w:rPr>
-          <w:rFonts w:ascii="Candara" w:eastAsia="Times New Roman" w:hAnsi="Candara" w:cs="Times New Roman"/>
-          <w:color w:val="000000"/>
-          <w:sz w:val="24"/>
-          <w:szCs w:val="24"/>
-          <w:lang w:eastAsia="en-GB"/>
-        </w:rPr>
-      </w:pPr>
-      <w:r>
-        <w:rPr>
-          <w:rFonts w:ascii="Candara" w:eastAsia="Times New Roman" w:hAnsi="Candara" w:cs="Times New Roman"/>
-          <w:color w:val="000000"/>
-          <w:sz w:val="24"/>
-          <w:szCs w:val="24"/>
-          <w:lang w:eastAsia="en-GB"/>
-        </w:rPr>
-        <w:t>Via a local authority commissioned placement. For this your child will need to be recognized as having a Special Educational Need due to their anxiety and to have Wribbenhall School named on their Education and Health Care Plan. Costs are covered by the local authority. One to one support and professional services will normally be covered by the local authority if they are written on the EHCP.</w:t>
-      </w:r>
-    </w:p>
-    <w:p>
-      <w:pPr>
-        <w:tabs>
-          <w:tab w:val="left" w:pos="0"/>
-          <w:tab w:val="left" w:pos="1800"/>
-          <w:tab w:val="left" w:pos="3330"/>
-          <w:tab w:val="left" w:pos="3600"/>
-          <w:tab w:val="left" w:pos="5310"/>
-          <w:tab w:val="left" w:pos="6030"/>
-        </w:tabs>
-        <w:overflowPunct w:val="0"/>
-        <w:autoSpaceDE w:val="0"/>
-        <w:autoSpaceDN w:val="0"/>
-        <w:adjustRightInd w:val="0"/>
-        <w:spacing w:after="0" w:line="240" w:lineRule="auto"/>
-        <w:jc w:val="both"/>
-        <w:textAlignment w:val="baseline"/>
-        <w:rPr>
-          <w:rFonts w:ascii="Candara" w:eastAsia="Times New Roman" w:hAnsi="Candara" w:cs="Times New Roman"/>
-          <w:sz w:val="24"/>
-          <w:szCs w:val="20"/>
-        </w:rPr>
-      </w:pPr>
-    </w:p>
-    <w:p>
-      <w:pPr>
-        <w:tabs>
-          <w:tab w:val="left" w:pos="0"/>
-          <w:tab w:val="left" w:pos="1800"/>
-          <w:tab w:val="left" w:pos="3330"/>
-          <w:tab w:val="left" w:pos="3600"/>
-          <w:tab w:val="left" w:pos="5310"/>
-          <w:tab w:val="left" w:pos="6030"/>
-        </w:tabs>
-        <w:overflowPunct w:val="0"/>
-        <w:autoSpaceDE w:val="0"/>
-        <w:autoSpaceDN w:val="0"/>
-        <w:adjustRightInd w:val="0"/>
-        <w:spacing w:after="0" w:line="240" w:lineRule="auto"/>
-        <w:jc w:val="both"/>
-        <w:textAlignment w:val="baseline"/>
-        <w:rPr>
-          <w:rFonts w:ascii="Candara" w:eastAsia="Times New Roman" w:hAnsi="Candara" w:cs="Arial"/>
-          <w:b/>
-          <w:bCs/>
-          <w:color w:val="000000"/>
-          <w:sz w:val="24"/>
-          <w:szCs w:val="24"/>
-        </w:rPr>
-      </w:pPr>
-      <w:r>
-        <w:rPr>
-          <w:rFonts w:ascii="Candara" w:eastAsia="Times New Roman" w:hAnsi="Candara" w:cs="Times New Roman"/>
-          <w:sz w:val="24"/>
-          <w:szCs w:val="20"/>
-        </w:rPr>
-        <w:t xml:space="preserve">We would be grateful if you could register your interest as early as possible as this helps us with our long-term planning.  To apply for a </w:t>
-      </w:r>
-      <w:r>
-        <w:rPr>
-          <w:rFonts w:ascii="Candara" w:eastAsia="Times New Roman" w:hAnsi="Candara" w:cs="Times New Roman"/>
-          <w:sz w:val="24"/>
-          <w:szCs w:val="20"/>
-        </w:rPr>
-        <w:t>s</w:t>
-      </w:r>
-      <w:r>
-        <w:rPr>
-          <w:rFonts w:ascii="Candara" w:eastAsia="Times New Roman" w:hAnsi="Candara" w:cs="Times New Roman"/>
-          <w:sz w:val="24"/>
-          <w:szCs w:val="20"/>
-        </w:rPr>
-        <w:t xml:space="preserve">chool place </w:t>
-      </w:r>
-      <w:r>
-        <w:rPr>
-          <w:rFonts w:ascii="Candara" w:eastAsia="Times New Roman" w:hAnsi="Candara" w:cs="Times New Roman"/>
-          <w:sz w:val="24"/>
-          <w:szCs w:val="20"/>
-        </w:rPr>
-        <w:t>please request an</w:t>
-      </w:r>
-      <w:r>
-        <w:rPr>
-          <w:rFonts w:ascii="Candara" w:eastAsia="Times New Roman" w:hAnsi="Candara" w:cs="Times New Roman"/>
-          <w:sz w:val="24"/>
-          <w:szCs w:val="20"/>
-        </w:rPr>
-        <w:t xml:space="preserve"> application</w:t>
-      </w:r>
-      <w:r>
-        <w:rPr>
-          <w:rFonts w:ascii="Candara" w:eastAsia="Times New Roman" w:hAnsi="Candara" w:cs="Times New Roman"/>
-          <w:sz w:val="24"/>
-          <w:szCs w:val="20"/>
-        </w:rPr>
-        <w:t xml:space="preserve"> pack.</w:t>
-      </w:r>
-    </w:p>
-    <w:p>
-      <w:pPr>
-        <w:tabs>
-          <w:tab w:val="left" w:pos="0"/>
-          <w:tab w:val="left" w:pos="1800"/>
-          <w:tab w:val="left" w:pos="3330"/>
-          <w:tab w:val="left" w:pos="3600"/>
-          <w:tab w:val="left" w:pos="5310"/>
-          <w:tab w:val="left" w:pos="6030"/>
-        </w:tabs>
-        <w:overflowPunct w:val="0"/>
-        <w:autoSpaceDE w:val="0"/>
-        <w:autoSpaceDN w:val="0"/>
-        <w:adjustRightInd w:val="0"/>
-        <w:spacing w:after="0" w:line="240" w:lineRule="auto"/>
-        <w:jc w:val="both"/>
-        <w:textAlignment w:val="baseline"/>
-        <w:rPr>
-          <w:rFonts w:ascii="Candara" w:eastAsia="Times New Roman" w:hAnsi="Candara" w:cs="Arial"/>
-          <w:b/>
-          <w:bCs/>
-          <w:color w:val="000000"/>
-          <w:sz w:val="20"/>
-          <w:szCs w:val="20"/>
-        </w:rPr>
-      </w:pPr>
-    </w:p>
-    <w:p>
-      <w:pPr>
-        <w:tabs>
-          <w:tab w:val="left" w:pos="0"/>
-          <w:tab w:val="left" w:pos="1800"/>
-          <w:tab w:val="left" w:pos="3330"/>
-          <w:tab w:val="left" w:pos="3600"/>
-          <w:tab w:val="left" w:pos="5310"/>
-          <w:tab w:val="left" w:pos="6030"/>
-        </w:tabs>
-        <w:overflowPunct w:val="0"/>
-        <w:autoSpaceDE w:val="0"/>
-        <w:autoSpaceDN w:val="0"/>
-        <w:adjustRightInd w:val="0"/>
-        <w:spacing w:after="0" w:line="240" w:lineRule="auto"/>
-        <w:jc w:val="both"/>
-        <w:textAlignment w:val="baseline"/>
-        <w:rPr>
-          <w:rFonts w:ascii="Candara" w:eastAsia="Times New Roman" w:hAnsi="Candara" w:cs="Times New Roman"/>
-          <w:sz w:val="24"/>
-          <w:szCs w:val="20"/>
-        </w:rPr>
-      </w:pPr>
-      <w:r>
-        <w:rPr>
-          <w:rFonts w:ascii="Candara" w:eastAsia="Times New Roman" w:hAnsi="Candara" w:cs="Times New Roman"/>
-          <w:sz w:val="24"/>
-          <w:szCs w:val="20"/>
-        </w:rPr>
-        <w:t xml:space="preserve">The school has a planned level of </w:t>
-      </w:r>
-      <w:r>
-        <w:rPr>
-          <w:rFonts w:ascii="Candara" w:eastAsia="Times New Roman" w:hAnsi="Candara" w:cs="Times New Roman"/>
-          <w:sz w:val="24"/>
-          <w:szCs w:val="20"/>
-        </w:rPr>
-        <w:t>4</w:t>
-      </w:r>
-      <w:r>
-        <w:rPr>
-          <w:rFonts w:ascii="Candara" w:eastAsia="Times New Roman" w:hAnsi="Candara" w:cs="Times New Roman"/>
-          <w:sz w:val="24"/>
-          <w:szCs w:val="20"/>
-        </w:rPr>
-        <w:t xml:space="preserve"> children </w:t>
-      </w:r>
-      <w:r>
-        <w:rPr>
-          <w:rFonts w:ascii="Candara" w:eastAsia="Times New Roman" w:hAnsi="Candara" w:cs="Times New Roman"/>
-          <w:sz w:val="24"/>
-          <w:szCs w:val="20"/>
-        </w:rPr>
-        <w:t xml:space="preserve">for the summer term 2018/2019 and academic year 2019/2020. </w:t>
-      </w:r>
-      <w:r>
-        <w:rPr>
-          <w:rFonts w:ascii="Candara" w:eastAsia="Times New Roman" w:hAnsi="Candara" w:cs="Times New Roman"/>
-          <w:sz w:val="24"/>
-          <w:szCs w:val="20"/>
-        </w:rPr>
-        <w:t>Parents who wish to visit the school prior to their child's admission are always very welcome.  Please telephone for an appointment.</w:t>
-      </w:r>
-      <w:r>
-        <w:rPr>
-          <w:rFonts w:ascii="Candara" w:eastAsia="Times New Roman" w:hAnsi="Candara" w:cs="Times New Roman"/>
-          <w:sz w:val="24"/>
-          <w:szCs w:val="20"/>
-        </w:rPr>
-        <w:t xml:space="preserve"> </w:t>
-      </w:r>
+          <w:rFonts w:ascii="Candara" w:hAnsi="Candara"/>
+          <w:sz w:val="24"/>
+          <w:szCs w:val="24"/>
+        </w:rPr>
+      </w:pPr>
     </w:p>
     <w:sectPr>
       <w:footerReference w:type="even" r:id="rId9"/>
@@ -3858,6 +4859,92 @@
     </w:lvl>
   </w:abstractNum>
   <w:abstractNum w:abstractNumId="15" w15:restartNumberingAfterBreak="0">
+    <w:nsid w:val="4F774175"/>
+    <w:multiLevelType w:val="hybridMultilevel"/>
+    <w:tmpl w:val="E822EB54"/>
+    <w:lvl w:ilvl="0" w:tplc="0809000F">
+      <w:start w:val="1"/>
+      <w:numFmt w:val="decimal"/>
+      <w:lvlText w:val="%1."/>
+      <w:lvlJc w:val="left"/>
+      <w:pPr>
+        <w:ind w:left="720" w:hanging="360"/>
+      </w:pPr>
+    </w:lvl>
+    <w:lvl w:ilvl="1" w:tplc="08090019" w:tentative="1">
+      <w:start w:val="1"/>
+      <w:numFmt w:val="lowerLetter"/>
+      <w:lvlText w:val="%2."/>
+      <w:lvlJc w:val="left"/>
+      <w:pPr>
+        <w:ind w:left="1440" w:hanging="360"/>
+      </w:pPr>
+    </w:lvl>
+    <w:lvl w:ilvl="2" w:tplc="0809001B" w:tentative="1">
+      <w:start w:val="1"/>
+      <w:numFmt w:val="lowerRoman"/>
+      <w:lvlText w:val="%3."/>
+      <w:lvlJc w:val="right"/>
+      <w:pPr>
+        <w:ind w:left="2160" w:hanging="180"/>
+      </w:pPr>
+    </w:lvl>
+    <w:lvl w:ilvl="3" w:tplc="0809000F" w:tentative="1">
+      <w:start w:val="1"/>
+      <w:numFmt w:val="decimal"/>
+      <w:lvlText w:val="%4."/>
+      <w:lvlJc w:val="left"/>
+      <w:pPr>
+        <w:ind w:left="2880" w:hanging="360"/>
+      </w:pPr>
+    </w:lvl>
+    <w:lvl w:ilvl="4" w:tplc="08090019" w:tentative="1">
+      <w:start w:val="1"/>
+      <w:numFmt w:val="lowerLetter"/>
+      <w:lvlText w:val="%5."/>
+      <w:lvlJc w:val="left"/>
+      <w:pPr>
+        <w:ind w:left="3600" w:hanging="360"/>
+      </w:pPr>
+    </w:lvl>
+    <w:lvl w:ilvl="5" w:tplc="0809001B" w:tentative="1">
+      <w:start w:val="1"/>
+      <w:numFmt w:val="lowerRoman"/>
+      <w:lvlText w:val="%6."/>
+      <w:lvlJc w:val="right"/>
+      <w:pPr>
+        <w:ind w:left="4320" w:hanging="180"/>
+      </w:pPr>
+    </w:lvl>
+    <w:lvl w:ilvl="6" w:tplc="0809000F" w:tentative="1">
+      <w:start w:val="1"/>
+      <w:numFmt w:val="decimal"/>
+      <w:lvlText w:val="%7."/>
+      <w:lvlJc w:val="left"/>
+      <w:pPr>
+        <w:ind w:left="5040" w:hanging="360"/>
+      </w:pPr>
+    </w:lvl>
+    <w:lvl w:ilvl="7" w:tplc="08090019" w:tentative="1">
+      <w:start w:val="1"/>
+      <w:numFmt w:val="lowerLetter"/>
+      <w:lvlText w:val="%8."/>
+      <w:lvlJc w:val="left"/>
+      <w:pPr>
+        <w:ind w:left="5760" w:hanging="360"/>
+      </w:pPr>
+    </w:lvl>
+    <w:lvl w:ilvl="8" w:tplc="0809001B" w:tentative="1">
+      <w:start w:val="1"/>
+      <w:numFmt w:val="lowerRoman"/>
+      <w:lvlText w:val="%9."/>
+      <w:lvlJc w:val="right"/>
+      <w:pPr>
+        <w:ind w:left="6480" w:hanging="180"/>
+      </w:pPr>
+    </w:lvl>
+  </w:abstractNum>
+  <w:abstractNum w:abstractNumId="16" w15:restartNumberingAfterBreak="0">
     <w:nsid w:val="50DD7AFD"/>
     <w:multiLevelType w:val="hybridMultilevel"/>
     <w:tmpl w:val="32C4E580"/>
@@ -4000,7 +5087,7 @@
       </w:rPr>
     </w:lvl>
   </w:abstractNum>
-  <w:abstractNum w:abstractNumId="16" w15:restartNumberingAfterBreak="0">
+  <w:abstractNum w:abstractNumId="17" w15:restartNumberingAfterBreak="0">
     <w:nsid w:val="556F52A0"/>
     <w:multiLevelType w:val="hybridMultilevel"/>
     <w:tmpl w:val="0BB22B62"/>
@@ -4141,7 +5228,7 @@
       </w:rPr>
     </w:lvl>
   </w:abstractNum>
-  <w:abstractNum w:abstractNumId="17" w15:restartNumberingAfterBreak="0">
+  <w:abstractNum w:abstractNumId="18" w15:restartNumberingAfterBreak="0">
     <w:nsid w:val="5AAE1610"/>
     <w:multiLevelType w:val="hybridMultilevel"/>
     <w:tmpl w:val="0CC06C48"/>
@@ -4284,7 +5371,7 @@
       </w:rPr>
     </w:lvl>
   </w:abstractNum>
-  <w:abstractNum w:abstractNumId="18" w15:restartNumberingAfterBreak="0">
+  <w:abstractNum w:abstractNumId="19" w15:restartNumberingAfterBreak="0">
     <w:nsid w:val="5C196222"/>
     <w:multiLevelType w:val="hybridMultilevel"/>
     <w:tmpl w:val="1E46BAF6"/>
@@ -4430,7 +5517,7 @@
       </w:rPr>
     </w:lvl>
   </w:abstractNum>
-  <w:abstractNum w:abstractNumId="19" w15:restartNumberingAfterBreak="0">
+  <w:abstractNum w:abstractNumId="20" w15:restartNumberingAfterBreak="0">
     <w:nsid w:val="672A14C5"/>
     <w:multiLevelType w:val="hybridMultilevel"/>
     <w:tmpl w:val="138E94C6"/>
@@ -4516,7 +5603,7 @@
       </w:pPr>
     </w:lvl>
   </w:abstractNum>
-  <w:abstractNum w:abstractNumId="20" w15:restartNumberingAfterBreak="0">
+  <w:abstractNum w:abstractNumId="21" w15:restartNumberingAfterBreak="0">
     <w:nsid w:val="7BEA1DDD"/>
     <w:multiLevelType w:val="hybridMultilevel"/>
     <w:tmpl w:val="FFC61246"/>
@@ -4657,10 +5744,10 @@
     <w:abstractNumId w:val="3"/>
   </w:num>
   <w:num w:numId="5">
-    <w:abstractNumId w:val="17"/>
+    <w:abstractNumId w:val="18"/>
   </w:num>
   <w:num w:numId="6">
-    <w:abstractNumId w:val="15"/>
+    <w:abstractNumId w:val="16"/>
   </w:num>
   <w:num w:numId="7">
     <w:abstractNumId w:val="2"/>
@@ -4669,7 +5756,7 @@
     <w:abstractNumId w:val="4"/>
   </w:num>
   <w:num w:numId="9">
-    <w:abstractNumId w:val="18"/>
+    <w:abstractNumId w:val="19"/>
   </w:num>
   <w:num w:numId="10">
     <w:abstractNumId w:val="12"/>
@@ -4684,7 +5771,7 @@
     <w:abstractNumId w:val="5"/>
   </w:num>
   <w:num w:numId="14">
-    <w:abstractNumId w:val="16"/>
+    <w:abstractNumId w:val="17"/>
   </w:num>
   <w:num w:numId="15">
     <w:abstractNumId w:val="13"/>
@@ -4696,7 +5783,7 @@
     <w:abstractNumId w:val="7"/>
   </w:num>
   <w:num w:numId="18">
-    <w:abstractNumId w:val="20"/>
+    <w:abstractNumId w:val="21"/>
   </w:num>
   <w:num w:numId="19">
     <w:abstractNumId w:val="6"/>
@@ -4705,7 +5792,10 @@
     <w:abstractNumId w:val="11"/>
   </w:num>
   <w:num w:numId="21">
-    <w:abstractNumId w:val="19"/>
+    <w:abstractNumId w:val="20"/>
+  </w:num>
+  <w:num w:numId="22">
+    <w:abstractNumId w:val="15"/>
   </w:num>
   <w:numIdMacAtCleanup w:val="21"/>
 </w:numbering>
@@ -4728,7 +5818,7 @@
       </w:pPr>
     </w:pPrDefault>
   </w:docDefaults>
-  <w:latentStyles w:defLockedState="0" w:defUIPriority="99" w:defSemiHidden="0" w:defUnhideWhenUsed="0" w:defQFormat="0" w:count="375">
+  <w:latentStyles w:defLockedState="0" w:defUIPriority="99" w:defSemiHidden="0" w:defUnhideWhenUsed="0" w:defQFormat="0" w:count="377">
     <w:lsdException w:name="Normal" w:uiPriority="0" w:qFormat="1"/>
     <w:lsdException w:name="heading 1" w:uiPriority="9" w:qFormat="1"/>
     <w:lsdException w:name="heading 2" w:semiHidden="1" w:uiPriority="9" w:unhideWhenUsed="1" w:qFormat="1"/>
@@ -5104,10 +6194,13 @@
     <w:lsdException w:name="Smart Hyperlink" w:semiHidden="1" w:unhideWhenUsed="1"/>
     <w:lsdException w:name="Hashtag" w:semiHidden="1" w:unhideWhenUsed="1"/>
     <w:lsdException w:name="Unresolved Mention" w:semiHidden="1" w:unhideWhenUsed="1"/>
+    <w:lsdException w:name="Smart Link" w:semiHidden="1" w:unhideWhenUsed="1"/>
+    <w:lsdException w:name="Smart Link Error" w:semiHidden="1" w:unhideWhenUsed="1"/>
   </w:latentStyles>
   <w:style w:type="paragraph" w:default="1" w:styleId="Normal">
     <w:name w:val="Normal"/>
     <w:qFormat/>
+    <w:rsid w:val="00423AE4"/>
   </w:style>
   <w:style w:type="paragraph" w:styleId="Heading1">
     <w:name w:val="heading 1"/>
@@ -6393,7 +7486,7 @@
 </file>
 
 <file path=customXml/itemProps1.xml><?xml version="1.0" encoding="utf-8"?>
-<ds:datastoreItem xmlns:ds="http://schemas.openxmlformats.org/officeDocument/2006/customXml" ds:itemID="{CB8E70C4-0116-48BD-83DE-7AB2DEB2FC4E}">
+<ds:datastoreItem xmlns:ds="http://schemas.openxmlformats.org/officeDocument/2006/customXml" ds:itemID="{0FDE77F7-3CB5-4686-8C6D-95B55F9A2345}">
   <ds:schemaRefs>
     <ds:schemaRef ds:uri="http://schemas.openxmlformats.org/officeDocument/2006/bibliography"/>
   </ds:schemaRefs>

</xml_diff>